<commit_message>
database schema added, wireframes updted
</commit_message>
<xml_diff>
--- a/Car Pool Use Cases.docx
+++ b/Car Pool Use Cases.docx
@@ -156,7 +156,7 @@
                     <pic:cNvPicPr/>
                   </pic:nvPicPr>
                   <pic:blipFill>
-                    <a:blip r:embed="rId4">
+                    <a:blip r:embed="rId5">
                       <a:extLst>
                         <a:ext uri="{28A0092B-C50C-407E-A947-70E740481C1C}">
                           <a14:useLocalDpi xmlns:a14="http://schemas.microsoft.com/office/drawing/2010/main" val="0"/>
@@ -250,52 +250,79 @@
     </w:p>
     <w:p>
       <w:pPr>
-        <w:spacing w:line="480" w:lineRule="auto"/>
-        <w:rPr>
-          <w:rFonts w:ascii="Times New Roman" w:hAnsi="Times New Roman" w:cs="Times New Roman"/>
-          <w:sz w:val="24"/>
-          <w:szCs w:val="24"/>
-        </w:rPr>
-      </w:pPr>
-      <w:r>
-        <w:rPr>
-          <w:rFonts w:ascii="Times New Roman" w:hAnsi="Times New Roman" w:cs="Times New Roman"/>
-          <w:sz w:val="24"/>
-          <w:szCs w:val="24"/>
-        </w:rPr>
-        <w:t xml:space="preserve">After </w:t>
-      </w:r>
-      <w:r>
-        <w:rPr>
-          <w:rFonts w:ascii="Times New Roman" w:hAnsi="Times New Roman" w:cs="Times New Roman"/>
-          <w:sz w:val="24"/>
-          <w:szCs w:val="24"/>
-        </w:rPr>
-        <w:t xml:space="preserve">getting authorized with Ashoka’s email ID, user is welcomed with </w:t>
-      </w:r>
-      <w:r>
-        <w:rPr>
-          <w:rFonts w:ascii="Times New Roman" w:hAnsi="Times New Roman" w:cs="Times New Roman"/>
-          <w:sz w:val="24"/>
-          <w:szCs w:val="24"/>
-        </w:rPr>
-        <w:t>list of all vehicles leaving campus</w:t>
-      </w:r>
-      <w:r>
-        <w:rPr>
-          <w:rFonts w:ascii="Times New Roman" w:hAnsi="Times New Roman" w:cs="Times New Roman"/>
-          <w:sz w:val="24"/>
-          <w:szCs w:val="24"/>
-        </w:rPr>
-        <w:t>, parker and J</w:t>
-      </w:r>
-      <w:r>
-        <w:rPr>
-          <w:rFonts w:ascii="Times New Roman" w:hAnsi="Times New Roman" w:cs="Times New Roman"/>
-          <w:sz w:val="24"/>
-          <w:szCs w:val="24"/>
-        </w:rPr>
-        <w:t>ahangirpuri</w:t>
+        <w:pStyle w:val="ListParagraph"/>
+        <w:numPr>
+          <w:ilvl w:val="0"/>
+          <w:numId w:val="1"/>
+        </w:numPr>
+        <w:spacing w:line="480" w:lineRule="auto"/>
+        <w:rPr>
+          <w:rFonts w:ascii="Times New Roman" w:hAnsi="Times New Roman" w:cs="Times New Roman"/>
+          <w:sz w:val="24"/>
+          <w:szCs w:val="24"/>
+        </w:rPr>
+      </w:pPr>
+      <w:r>
+        <w:rPr>
+          <w:rFonts w:ascii="Times New Roman" w:hAnsi="Times New Roman" w:cs="Times New Roman"/>
+          <w:sz w:val="24"/>
+          <w:szCs w:val="24"/>
+        </w:rPr>
+        <w:t>Login using Ashoka Email ID.</w:t>
+      </w:r>
+    </w:p>
+    <w:p>
+      <w:pPr>
+        <w:pStyle w:val="ListParagraph"/>
+        <w:numPr>
+          <w:ilvl w:val="0"/>
+          <w:numId w:val="1"/>
+        </w:numPr>
+        <w:spacing w:line="480" w:lineRule="auto"/>
+        <w:rPr>
+          <w:rFonts w:ascii="Times New Roman" w:hAnsi="Times New Roman" w:cs="Times New Roman"/>
+          <w:sz w:val="24"/>
+          <w:szCs w:val="24"/>
+        </w:rPr>
+      </w:pPr>
+      <w:r>
+        <w:rPr>
+          <w:rFonts w:ascii="Times New Roman" w:hAnsi="Times New Roman" w:cs="Times New Roman"/>
+          <w:sz w:val="24"/>
+          <w:szCs w:val="24"/>
+        </w:rPr>
+        <w:t>Enter date and time of departure along with destination.</w:t>
+      </w:r>
+    </w:p>
+    <w:p>
+      <w:pPr>
+        <w:pStyle w:val="ListParagraph"/>
+        <w:numPr>
+          <w:ilvl w:val="0"/>
+          <w:numId w:val="1"/>
+        </w:numPr>
+        <w:spacing w:line="480" w:lineRule="auto"/>
+        <w:rPr>
+          <w:rFonts w:ascii="Times New Roman" w:hAnsi="Times New Roman" w:cs="Times New Roman"/>
+          <w:sz w:val="24"/>
+          <w:szCs w:val="24"/>
+        </w:rPr>
+      </w:pPr>
+      <w:r>
+        <w:rPr>
+          <w:rFonts w:ascii="Times New Roman" w:hAnsi="Times New Roman" w:cs="Times New Roman"/>
+          <w:sz w:val="24"/>
+          <w:szCs w:val="24"/>
+        </w:rPr>
+        <w:t xml:space="preserve">See all the available seats in the vehicles departing at that particular time along with </w:t>
+      </w:r>
+      <w:r>
+        <w:rPr>
+          <w:rFonts w:ascii="Times New Roman" w:hAnsi="Times New Roman" w:cs="Times New Roman"/>
+          <w:sz w:val="24"/>
+          <w:szCs w:val="24"/>
+        </w:rPr>
+        <w:t>vehicle number / name for identification</w:t>
       </w:r>
       <w:r>
         <w:rPr>
@@ -305,38 +332,21 @@
         </w:rPr>
         <w:t>.</w:t>
       </w:r>
-      <w:r>
-        <w:rPr>
-          <w:rFonts w:ascii="Times New Roman" w:hAnsi="Times New Roman" w:cs="Times New Roman"/>
-          <w:sz w:val="24"/>
-          <w:szCs w:val="24"/>
-        </w:rPr>
-        <w:t xml:space="preserve"> </w:t>
-      </w:r>
-      <w:r>
-        <w:rPr>
-          <w:rFonts w:ascii="Times New Roman" w:hAnsi="Times New Roman" w:cs="Times New Roman"/>
-          <w:sz w:val="24"/>
-          <w:szCs w:val="24"/>
-        </w:rPr>
-        <w:t xml:space="preserve">The list </w:t>
-      </w:r>
-      <w:r>
-        <w:rPr>
-          <w:rFonts w:ascii="Times New Roman" w:hAnsi="Times New Roman" w:cs="Times New Roman"/>
-          <w:sz w:val="24"/>
-          <w:szCs w:val="24"/>
-        </w:rPr>
-        <w:t>by default contains all vehicles leaving with 3 hours from present time on present date.</w:t>
-      </w:r>
-      <w:r>
-        <w:rPr>
-          <w:rFonts w:ascii="Times New Roman" w:hAnsi="Times New Roman" w:cs="Times New Roman"/>
-          <w:sz w:val="24"/>
-          <w:szCs w:val="24"/>
-        </w:rPr>
-        <w:t xml:space="preserve"> User have controls to see list of all vehicles </w:t>
-      </w:r>
+    </w:p>
+    <w:p>
+      <w:pPr>
+        <w:pStyle w:val="ListParagraph"/>
+        <w:numPr>
+          <w:ilvl w:val="0"/>
+          <w:numId w:val="1"/>
+        </w:numPr>
+        <w:spacing w:line="480" w:lineRule="auto"/>
+        <w:rPr>
+          <w:rFonts w:ascii="Times New Roman" w:hAnsi="Times New Roman" w:cs="Times New Roman"/>
+          <w:sz w:val="24"/>
+          <w:szCs w:val="24"/>
+        </w:rPr>
+      </w:pPr>
       <w:r>
         <w:rPr>
           <w:rFonts w:ascii="Times New Roman" w:hAnsi="Times New Roman" w:cs="Times New Roman"/>
@@ -344,39 +354,76 @@
           <w:szCs w:val="24"/>
         </w:rPr>
         <w:lastRenderedPageBreak/>
-        <w:t>leaving on a particular date of user’s choice.</w:t>
-      </w:r>
-      <w:r>
-        <w:rPr>
-          <w:rFonts w:ascii="Times New Roman" w:hAnsi="Times New Roman" w:cs="Times New Roman"/>
-          <w:sz w:val="24"/>
-          <w:szCs w:val="24"/>
-        </w:rPr>
-        <w:t xml:space="preserve"> Giving priority to Shuttle, all th</w:t>
-      </w:r>
-      <w:r>
-        <w:rPr>
-          <w:rFonts w:ascii="Times New Roman" w:hAnsi="Times New Roman" w:cs="Times New Roman"/>
-          <w:sz w:val="24"/>
-          <w:szCs w:val="24"/>
-        </w:rPr>
-        <w:t>e vehicles appear after shuttle for a particular date and time.</w:t>
-      </w:r>
-      <w:r>
-        <w:rPr>
-          <w:rFonts w:ascii="Times New Roman" w:hAnsi="Times New Roman" w:cs="Times New Roman"/>
-          <w:sz w:val="24"/>
-          <w:szCs w:val="24"/>
-        </w:rPr>
-        <w:t xml:space="preserve"> Only vehicles with available seats are shown.</w:t>
-      </w:r>
-      <w:r>
-        <w:rPr>
-          <w:rFonts w:ascii="Times New Roman" w:hAnsi="Times New Roman" w:cs="Times New Roman"/>
-          <w:sz w:val="24"/>
-          <w:szCs w:val="24"/>
-        </w:rPr>
-        <w:t xml:space="preserve"> </w:t>
+        <w:t>Constraints:</w:t>
+      </w:r>
+    </w:p>
+    <w:p>
+      <w:pPr>
+        <w:pStyle w:val="ListParagraph"/>
+        <w:numPr>
+          <w:ilvl w:val="1"/>
+          <w:numId w:val="1"/>
+        </w:numPr>
+        <w:spacing w:line="480" w:lineRule="auto"/>
+        <w:rPr>
+          <w:rFonts w:ascii="Times New Roman" w:hAnsi="Times New Roman" w:cs="Times New Roman"/>
+          <w:sz w:val="24"/>
+          <w:szCs w:val="24"/>
+        </w:rPr>
+      </w:pPr>
+      <w:r>
+        <w:rPr>
+          <w:rFonts w:ascii="Times New Roman" w:hAnsi="Times New Roman" w:cs="Times New Roman"/>
+          <w:sz w:val="24"/>
+          <w:szCs w:val="24"/>
+        </w:rPr>
+        <w:t>Only vehicles with available seats will be displayed.</w:t>
+      </w:r>
+    </w:p>
+    <w:p>
+      <w:pPr>
+        <w:pStyle w:val="ListParagraph"/>
+        <w:numPr>
+          <w:ilvl w:val="1"/>
+          <w:numId w:val="1"/>
+        </w:numPr>
+        <w:spacing w:line="480" w:lineRule="auto"/>
+        <w:rPr>
+          <w:rFonts w:ascii="Times New Roman" w:hAnsi="Times New Roman" w:cs="Times New Roman"/>
+          <w:sz w:val="24"/>
+          <w:szCs w:val="24"/>
+        </w:rPr>
+      </w:pPr>
+      <w:r>
+        <w:rPr>
+          <w:rFonts w:ascii="Times New Roman" w:hAnsi="Times New Roman" w:cs="Times New Roman"/>
+          <w:sz w:val="24"/>
+          <w:szCs w:val="24"/>
+        </w:rPr>
+        <w:t>Vehicles which have already departed will not be visible.</w:t>
+      </w:r>
+    </w:p>
+    <w:p>
+      <w:pPr>
+        <w:pStyle w:val="ListParagraph"/>
+        <w:numPr>
+          <w:ilvl w:val="1"/>
+          <w:numId w:val="1"/>
+        </w:numPr>
+        <w:spacing w:line="480" w:lineRule="auto"/>
+        <w:rPr>
+          <w:rFonts w:ascii="Times New Roman" w:hAnsi="Times New Roman" w:cs="Times New Roman"/>
+          <w:sz w:val="24"/>
+          <w:szCs w:val="24"/>
+        </w:rPr>
+      </w:pPr>
+      <w:r>
+        <w:rPr>
+          <w:rFonts w:ascii="Times New Roman" w:hAnsi="Times New Roman" w:cs="Times New Roman"/>
+          <w:sz w:val="24"/>
+          <w:szCs w:val="24"/>
+        </w:rPr>
+        <w:t>Users without Ashoka ID won’t be able to log in.</w:t>
       </w:r>
     </w:p>
     <w:p>
@@ -418,10 +465,26 @@
           <w:sz w:val="24"/>
           <w:szCs w:val="24"/>
         </w:rPr>
-        <w:t xml:space="preserve">  |  see bookings.png</w:t>
+        <w:t xml:space="preserve">  |  see </w:t>
+      </w:r>
+      <w:r>
+        <w:rPr>
+          <w:rFonts w:ascii="Times New Roman" w:hAnsi="Times New Roman" w:cs="Times New Roman"/>
+          <w:sz w:val="24"/>
+          <w:szCs w:val="24"/>
+        </w:rPr>
+        <w:t>available seats</w:t>
       </w:r>
       <w:bookmarkStart w:id="0" w:name="_GoBack"/>
       <w:bookmarkEnd w:id="0"/>
+      <w:r>
+        <w:rPr>
+          <w:rFonts w:ascii="Times New Roman" w:hAnsi="Times New Roman" w:cs="Times New Roman"/>
+          <w:sz w:val="24"/>
+          <w:szCs w:val="24"/>
+        </w:rPr>
+        <w:t>.png</w:t>
+      </w:r>
     </w:p>
     <w:p>
       <w:pPr>
@@ -447,60 +510,71 @@
     </w:p>
     <w:p>
       <w:pPr>
-        <w:spacing w:line="480" w:lineRule="auto"/>
-        <w:rPr>
-          <w:rFonts w:ascii="Times New Roman" w:hAnsi="Times New Roman" w:cs="Times New Roman"/>
-          <w:sz w:val="24"/>
-          <w:szCs w:val="24"/>
-        </w:rPr>
-      </w:pPr>
-      <w:r>
-        <w:rPr>
-          <w:rFonts w:ascii="Times New Roman" w:hAnsi="Times New Roman" w:cs="Times New Roman"/>
-          <w:sz w:val="24"/>
-          <w:szCs w:val="24"/>
-        </w:rPr>
-        <w:t xml:space="preserve">On the </w:t>
-      </w:r>
-      <w:r>
-        <w:rPr>
-          <w:rFonts w:ascii="Times New Roman" w:hAnsi="Times New Roman" w:cs="Times New Roman"/>
-          <w:sz w:val="24"/>
-          <w:szCs w:val="24"/>
-        </w:rPr>
-        <w:t>‘see available seats’ view</w:t>
-      </w:r>
-      <w:r>
-        <w:rPr>
-          <w:rFonts w:ascii="Times New Roman" w:hAnsi="Times New Roman" w:cs="Times New Roman"/>
-          <w:sz w:val="24"/>
-          <w:szCs w:val="24"/>
-        </w:rPr>
-        <w:t>, each vehicle have button allowing</w:t>
-      </w:r>
-      <w:r>
-        <w:rPr>
-          <w:rFonts w:ascii="Times New Roman" w:hAnsi="Times New Roman" w:cs="Times New Roman"/>
-          <w:sz w:val="24"/>
-          <w:szCs w:val="24"/>
-        </w:rPr>
-        <w:t xml:space="preserve"> user to book seat in that particular vehicle.</w:t>
-      </w:r>
-      <w:r>
-        <w:rPr>
-          <w:rFonts w:ascii="Times New Roman" w:hAnsi="Times New Roman" w:cs="Times New Roman"/>
-          <w:sz w:val="24"/>
-          <w:szCs w:val="24"/>
-        </w:rPr>
-        <w:t xml:space="preserve"> There is no maximum cap for booking seat in any vehicle as long as seat is available</w:t>
-      </w:r>
-      <w:r>
-        <w:rPr>
-          <w:rFonts w:ascii="Times New Roman" w:hAnsi="Times New Roman" w:cs="Times New Roman"/>
-          <w:sz w:val="24"/>
-          <w:szCs w:val="24"/>
-        </w:rPr>
-        <w:t xml:space="preserve"> (To allow booking seats for relatives)</w:t>
+        <w:pStyle w:val="ListParagraph"/>
+        <w:numPr>
+          <w:ilvl w:val="0"/>
+          <w:numId w:val="1"/>
+        </w:numPr>
+        <w:spacing w:line="480" w:lineRule="auto"/>
+        <w:rPr>
+          <w:rFonts w:ascii="Times New Roman" w:hAnsi="Times New Roman" w:cs="Times New Roman"/>
+          <w:sz w:val="24"/>
+          <w:szCs w:val="24"/>
+        </w:rPr>
+      </w:pPr>
+      <w:r>
+        <w:rPr>
+          <w:rFonts w:ascii="Times New Roman" w:hAnsi="Times New Roman" w:cs="Times New Roman"/>
+          <w:sz w:val="24"/>
+          <w:szCs w:val="24"/>
+        </w:rPr>
+        <w:t>Login using Ashoka Email ID.</w:t>
+      </w:r>
+    </w:p>
+    <w:p>
+      <w:pPr>
+        <w:pStyle w:val="ListParagraph"/>
+        <w:numPr>
+          <w:ilvl w:val="0"/>
+          <w:numId w:val="1"/>
+        </w:numPr>
+        <w:spacing w:line="480" w:lineRule="auto"/>
+        <w:rPr>
+          <w:rFonts w:ascii="Times New Roman" w:hAnsi="Times New Roman" w:cs="Times New Roman"/>
+          <w:sz w:val="24"/>
+          <w:szCs w:val="24"/>
+        </w:rPr>
+      </w:pPr>
+      <w:r>
+        <w:rPr>
+          <w:rFonts w:ascii="Times New Roman" w:hAnsi="Times New Roman" w:cs="Times New Roman"/>
+          <w:sz w:val="24"/>
+          <w:szCs w:val="24"/>
+        </w:rPr>
+        <w:t>Enter date and time of departure along with destination.</w:t>
+      </w:r>
+    </w:p>
+    <w:p>
+      <w:pPr>
+        <w:pStyle w:val="ListParagraph"/>
+        <w:numPr>
+          <w:ilvl w:val="0"/>
+          <w:numId w:val="1"/>
+        </w:numPr>
+        <w:spacing w:line="480" w:lineRule="auto"/>
+        <w:rPr>
+          <w:rFonts w:ascii="Times New Roman" w:hAnsi="Times New Roman" w:cs="Times New Roman"/>
+          <w:sz w:val="24"/>
+          <w:szCs w:val="24"/>
+        </w:rPr>
+      </w:pPr>
+      <w:r>
+        <w:rPr>
+          <w:rFonts w:ascii="Times New Roman" w:hAnsi="Times New Roman" w:cs="Times New Roman"/>
+          <w:sz w:val="24"/>
+          <w:szCs w:val="24"/>
+        </w:rPr>
+        <w:t>All the vehicles with available seats are listed, choose any vehicle by clicking Book button in front of the vehicle</w:t>
       </w:r>
       <w:r>
         <w:rPr>
@@ -510,13 +584,90 @@
         </w:rPr>
         <w:t>.</w:t>
       </w:r>
-      <w:r>
-        <w:rPr>
-          <w:rFonts w:ascii="Times New Roman" w:hAnsi="Times New Roman" w:cs="Times New Roman"/>
-          <w:sz w:val="24"/>
-          <w:szCs w:val="24"/>
-        </w:rPr>
-        <w:t xml:space="preserve"> The colour of add button changes when a seat is booked in a particular vehicle.</w:t>
+    </w:p>
+    <w:p>
+      <w:pPr>
+        <w:pStyle w:val="ListParagraph"/>
+        <w:numPr>
+          <w:ilvl w:val="0"/>
+          <w:numId w:val="1"/>
+        </w:numPr>
+        <w:spacing w:line="480" w:lineRule="auto"/>
+        <w:rPr>
+          <w:rFonts w:ascii="Times New Roman" w:hAnsi="Times New Roman" w:cs="Times New Roman"/>
+          <w:sz w:val="24"/>
+          <w:szCs w:val="24"/>
+        </w:rPr>
+      </w:pPr>
+      <w:r>
+        <w:rPr>
+          <w:rFonts w:ascii="Times New Roman" w:hAnsi="Times New Roman" w:cs="Times New Roman"/>
+          <w:sz w:val="24"/>
+          <w:szCs w:val="24"/>
+        </w:rPr>
+        <w:t xml:space="preserve">Any number of seats can be booked in a vehicle, no constraints on the number. </w:t>
+      </w:r>
+      <w:r>
+        <w:rPr>
+          <w:rFonts w:ascii="Times New Roman" w:hAnsi="Times New Roman" w:cs="Times New Roman"/>
+          <w:sz w:val="24"/>
+          <w:szCs w:val="24"/>
+        </w:rPr>
+        <w:t>To allow booking seats for relatives</w:t>
+      </w:r>
+      <w:r>
+        <w:rPr>
+          <w:rFonts w:ascii="Times New Roman" w:hAnsi="Times New Roman" w:cs="Times New Roman"/>
+          <w:sz w:val="24"/>
+          <w:szCs w:val="24"/>
+        </w:rPr>
+        <w:t>.</w:t>
+      </w:r>
+    </w:p>
+    <w:p>
+      <w:pPr>
+        <w:pStyle w:val="ListParagraph"/>
+        <w:numPr>
+          <w:ilvl w:val="0"/>
+          <w:numId w:val="1"/>
+        </w:numPr>
+        <w:spacing w:line="480" w:lineRule="auto"/>
+        <w:rPr>
+          <w:rFonts w:ascii="Times New Roman" w:hAnsi="Times New Roman" w:cs="Times New Roman"/>
+          <w:sz w:val="24"/>
+          <w:szCs w:val="24"/>
+        </w:rPr>
+      </w:pPr>
+      <w:r>
+        <w:rPr>
+          <w:rFonts w:ascii="Times New Roman" w:hAnsi="Times New Roman" w:cs="Times New Roman"/>
+          <w:sz w:val="24"/>
+          <w:szCs w:val="24"/>
+        </w:rPr>
+        <w:t>Constraints:</w:t>
+      </w:r>
+    </w:p>
+    <w:p>
+      <w:pPr>
+        <w:pStyle w:val="ListParagraph"/>
+        <w:numPr>
+          <w:ilvl w:val="1"/>
+          <w:numId w:val="1"/>
+        </w:numPr>
+        <w:spacing w:line="480" w:lineRule="auto"/>
+        <w:rPr>
+          <w:rFonts w:ascii="Times New Roman" w:hAnsi="Times New Roman" w:cs="Times New Roman"/>
+          <w:sz w:val="24"/>
+          <w:szCs w:val="24"/>
+        </w:rPr>
+      </w:pPr>
+      <w:r>
+        <w:rPr>
+          <w:rFonts w:ascii="Times New Roman" w:hAnsi="Times New Roman" w:cs="Times New Roman"/>
+          <w:sz w:val="24"/>
+          <w:szCs w:val="24"/>
+        </w:rPr>
+        <w:t>User profile needs to be filled for using Adding a new vehicle.</w:t>
       </w:r>
     </w:p>
     <w:p>
@@ -572,112 +723,9 @@
           <w:sz w:val="24"/>
           <w:szCs w:val="24"/>
         </w:rPr>
-        <w:t>3. See seats reserved by self:</w:t>
-      </w:r>
-    </w:p>
-    <w:p>
-      <w:pPr>
-        <w:spacing w:line="480" w:lineRule="auto"/>
-        <w:rPr>
-          <w:rFonts w:ascii="Times New Roman" w:hAnsi="Times New Roman" w:cs="Times New Roman"/>
-          <w:sz w:val="24"/>
-          <w:szCs w:val="24"/>
-        </w:rPr>
-      </w:pPr>
-      <w:r>
-        <w:rPr>
-          <w:rFonts w:ascii="Times New Roman" w:hAnsi="Times New Roman" w:cs="Times New Roman"/>
-          <w:sz w:val="24"/>
-          <w:szCs w:val="24"/>
-        </w:rPr>
-        <w:t xml:space="preserve">Main menu contains the link to see list of all </w:t>
-      </w:r>
-      <w:r>
-        <w:rPr>
-          <w:rFonts w:ascii="Times New Roman" w:hAnsi="Times New Roman" w:cs="Times New Roman"/>
-          <w:sz w:val="24"/>
-          <w:szCs w:val="24"/>
-        </w:rPr>
-        <w:t xml:space="preserve">reserved </w:t>
-      </w:r>
-      <w:r>
-        <w:rPr>
-          <w:rFonts w:ascii="Times New Roman" w:hAnsi="Times New Roman" w:cs="Times New Roman"/>
-          <w:sz w:val="24"/>
-          <w:szCs w:val="24"/>
-        </w:rPr>
-        <w:t>bookings made by a user corresponding to the logged in ID.</w:t>
-      </w:r>
-      <w:r>
-        <w:rPr>
-          <w:rFonts w:ascii="Times New Roman" w:hAnsi="Times New Roman" w:cs="Times New Roman"/>
-          <w:sz w:val="24"/>
-          <w:szCs w:val="24"/>
-        </w:rPr>
-        <w:t xml:space="preserve"> </w:t>
-      </w:r>
-      <w:r>
-        <w:rPr>
-          <w:rFonts w:ascii="Times New Roman" w:hAnsi="Times New Roman" w:cs="Times New Roman"/>
-          <w:sz w:val="24"/>
-          <w:szCs w:val="24"/>
-        </w:rPr>
-        <w:t>This list contains details like date, time, vehicle,</w:t>
-      </w:r>
-      <w:r>
-        <w:rPr>
-          <w:rFonts w:ascii="Times New Roman" w:hAnsi="Times New Roman" w:cs="Times New Roman"/>
-          <w:sz w:val="24"/>
-          <w:szCs w:val="24"/>
-        </w:rPr>
-        <w:t xml:space="preserve"> contact</w:t>
-      </w:r>
-      <w:r>
-        <w:rPr>
-          <w:rFonts w:ascii="Times New Roman" w:hAnsi="Times New Roman" w:cs="Times New Roman"/>
-          <w:sz w:val="24"/>
-          <w:szCs w:val="24"/>
-        </w:rPr>
-        <w:t xml:space="preserve"> details of the person who posted the vehicle for carpool.</w:t>
-      </w:r>
-    </w:p>
-    <w:p>
-      <w:pPr>
-        <w:spacing w:line="480" w:lineRule="auto"/>
-        <w:rPr>
-          <w:rFonts w:ascii="Times New Roman" w:hAnsi="Times New Roman" w:cs="Times New Roman"/>
-          <w:sz w:val="24"/>
-          <w:szCs w:val="24"/>
-        </w:rPr>
-      </w:pPr>
-      <w:r>
-        <w:rPr>
-          <w:rFonts w:ascii="Times New Roman" w:hAnsi="Times New Roman" w:cs="Times New Roman"/>
-          <w:sz w:val="24"/>
-          <w:szCs w:val="24"/>
-        </w:rPr>
-        <w:t xml:space="preserve">Wireframe: </w:t>
-      </w:r>
-      <w:r>
-        <w:rPr>
-          <w:rFonts w:ascii="Times New Roman" w:hAnsi="Times New Roman" w:cs="Times New Roman"/>
-          <w:sz w:val="24"/>
-          <w:szCs w:val="24"/>
-        </w:rPr>
-        <w:t>see bookings _ cancel bookings</w:t>
-      </w:r>
-      <w:r>
-        <w:rPr>
-          <w:rFonts w:ascii="Times New Roman" w:hAnsi="Times New Roman" w:cs="Times New Roman"/>
-          <w:sz w:val="24"/>
-          <w:szCs w:val="24"/>
-        </w:rPr>
-        <w:t>.png</w:t>
-      </w:r>
-    </w:p>
-    <w:p>
-      <w:pPr>
-        <w:spacing w:line="480" w:lineRule="auto"/>
+        <w:t xml:space="preserve">3. </w:t>
+      </w:r>
+      <w:r>
         <w:rPr>
           <w:rFonts w:ascii="Times New Roman" w:hAnsi="Times New Roman" w:cs="Times New Roman"/>
           <w:b/>
@@ -685,7 +733,8 @@
           <w:sz w:val="24"/>
           <w:szCs w:val="24"/>
         </w:rPr>
-      </w:pPr>
+        <w:t>My Bookings</w:t>
+      </w:r>
       <w:r>
         <w:rPr>
           <w:rFonts w:ascii="Times New Roman" w:hAnsi="Times New Roman" w:cs="Times New Roman"/>
@@ -694,9 +743,275 @@
           <w:sz w:val="24"/>
           <w:szCs w:val="24"/>
         </w:rPr>
-        <w:t>4.</w:t>
-      </w:r>
-      <w:r>
+        <w:t>:</w:t>
+      </w:r>
+    </w:p>
+    <w:p>
+      <w:pPr>
+        <w:pStyle w:val="ListParagraph"/>
+        <w:numPr>
+          <w:ilvl w:val="0"/>
+          <w:numId w:val="1"/>
+        </w:numPr>
+        <w:spacing w:line="480" w:lineRule="auto"/>
+        <w:rPr>
+          <w:rFonts w:ascii="Times New Roman" w:hAnsi="Times New Roman" w:cs="Times New Roman"/>
+          <w:sz w:val="24"/>
+          <w:szCs w:val="24"/>
+        </w:rPr>
+      </w:pPr>
+      <w:r>
+        <w:rPr>
+          <w:rFonts w:ascii="Times New Roman" w:hAnsi="Times New Roman" w:cs="Times New Roman"/>
+          <w:sz w:val="24"/>
+          <w:szCs w:val="24"/>
+        </w:rPr>
+        <w:t>Login using Ashoka Email ID.</w:t>
+      </w:r>
+    </w:p>
+    <w:p>
+      <w:pPr>
+        <w:pStyle w:val="ListParagraph"/>
+        <w:numPr>
+          <w:ilvl w:val="0"/>
+          <w:numId w:val="1"/>
+        </w:numPr>
+        <w:spacing w:line="480" w:lineRule="auto"/>
+        <w:rPr>
+          <w:rFonts w:ascii="Times New Roman" w:hAnsi="Times New Roman" w:cs="Times New Roman"/>
+          <w:sz w:val="24"/>
+          <w:szCs w:val="24"/>
+        </w:rPr>
+      </w:pPr>
+      <w:r>
+        <w:rPr>
+          <w:rFonts w:ascii="Times New Roman" w:hAnsi="Times New Roman" w:cs="Times New Roman"/>
+          <w:sz w:val="24"/>
+          <w:szCs w:val="24"/>
+        </w:rPr>
+        <w:t>On the navigation bar, click on My Bookings.</w:t>
+      </w:r>
+    </w:p>
+    <w:p>
+      <w:pPr>
+        <w:pStyle w:val="ListParagraph"/>
+        <w:numPr>
+          <w:ilvl w:val="0"/>
+          <w:numId w:val="1"/>
+        </w:numPr>
+        <w:spacing w:line="480" w:lineRule="auto"/>
+        <w:rPr>
+          <w:rFonts w:ascii="Times New Roman" w:hAnsi="Times New Roman" w:cs="Times New Roman"/>
+          <w:sz w:val="24"/>
+          <w:szCs w:val="24"/>
+        </w:rPr>
+      </w:pPr>
+      <w:r>
+        <w:rPr>
+          <w:rFonts w:ascii="Times New Roman" w:hAnsi="Times New Roman" w:cs="Times New Roman"/>
+          <w:sz w:val="24"/>
+          <w:szCs w:val="24"/>
+        </w:rPr>
+        <w:t>My Bookings page contains the list of all the bookings made</w:t>
+      </w:r>
+      <w:r>
+        <w:rPr>
+          <w:rFonts w:ascii="Times New Roman" w:hAnsi="Times New Roman" w:cs="Times New Roman"/>
+          <w:sz w:val="24"/>
+          <w:szCs w:val="24"/>
+        </w:rPr>
+        <w:t>.</w:t>
+      </w:r>
+    </w:p>
+    <w:p>
+      <w:pPr>
+        <w:pStyle w:val="ListParagraph"/>
+        <w:numPr>
+          <w:ilvl w:val="0"/>
+          <w:numId w:val="1"/>
+        </w:numPr>
+        <w:spacing w:line="480" w:lineRule="auto"/>
+        <w:rPr>
+          <w:rFonts w:ascii="Times New Roman" w:hAnsi="Times New Roman" w:cs="Times New Roman"/>
+          <w:sz w:val="24"/>
+          <w:szCs w:val="24"/>
+        </w:rPr>
+      </w:pPr>
+      <w:r>
+        <w:rPr>
+          <w:rFonts w:ascii="Times New Roman" w:hAnsi="Times New Roman" w:cs="Times New Roman"/>
+          <w:sz w:val="24"/>
+          <w:szCs w:val="24"/>
+        </w:rPr>
+        <w:t>This list contains details like date, time, vehicle</w:t>
+      </w:r>
+      <w:r>
+        <w:rPr>
+          <w:rFonts w:ascii="Times New Roman" w:hAnsi="Times New Roman" w:cs="Times New Roman"/>
+          <w:sz w:val="24"/>
+          <w:szCs w:val="24"/>
+        </w:rPr>
+        <w:t xml:space="preserve"> and</w:t>
+      </w:r>
+      <w:r>
+        <w:rPr>
+          <w:rFonts w:ascii="Times New Roman" w:hAnsi="Times New Roman" w:cs="Times New Roman"/>
+          <w:sz w:val="24"/>
+          <w:szCs w:val="24"/>
+        </w:rPr>
+        <w:t xml:space="preserve"> contact details of the person who posted the vehicle for carpool.</w:t>
+      </w:r>
+    </w:p>
+    <w:p>
+      <w:pPr>
+        <w:pStyle w:val="ListParagraph"/>
+        <w:numPr>
+          <w:ilvl w:val="0"/>
+          <w:numId w:val="1"/>
+        </w:numPr>
+        <w:spacing w:line="480" w:lineRule="auto"/>
+        <w:rPr>
+          <w:rFonts w:ascii="Times New Roman" w:hAnsi="Times New Roman" w:cs="Times New Roman"/>
+          <w:sz w:val="24"/>
+          <w:szCs w:val="24"/>
+        </w:rPr>
+      </w:pPr>
+      <w:r>
+        <w:rPr>
+          <w:rFonts w:ascii="Times New Roman" w:hAnsi="Times New Roman" w:cs="Times New Roman"/>
+          <w:sz w:val="24"/>
+          <w:szCs w:val="24"/>
+        </w:rPr>
+        <w:t>Constraints:</w:t>
+      </w:r>
+    </w:p>
+    <w:p>
+      <w:pPr>
+        <w:pStyle w:val="ListParagraph"/>
+        <w:numPr>
+          <w:ilvl w:val="1"/>
+          <w:numId w:val="1"/>
+        </w:numPr>
+        <w:spacing w:line="480" w:lineRule="auto"/>
+        <w:rPr>
+          <w:rFonts w:ascii="Times New Roman" w:hAnsi="Times New Roman" w:cs="Times New Roman"/>
+          <w:sz w:val="24"/>
+          <w:szCs w:val="24"/>
+        </w:rPr>
+      </w:pPr>
+      <w:r>
+        <w:rPr>
+          <w:rFonts w:ascii="Times New Roman" w:hAnsi="Times New Roman" w:cs="Times New Roman"/>
+          <w:sz w:val="24"/>
+          <w:szCs w:val="24"/>
+        </w:rPr>
+        <w:lastRenderedPageBreak/>
+        <w:t>The list contains future most booking first, following dates in descending</w:t>
+      </w:r>
+      <w:r>
+        <w:rPr>
+          <w:rFonts w:ascii="Times New Roman" w:hAnsi="Times New Roman" w:cs="Times New Roman"/>
+          <w:sz w:val="24"/>
+          <w:szCs w:val="24"/>
+        </w:rPr>
+        <w:t xml:space="preserve"> order of vehicle departure time.</w:t>
+      </w:r>
+    </w:p>
+    <w:p>
+      <w:pPr>
+        <w:pStyle w:val="ListParagraph"/>
+        <w:numPr>
+          <w:ilvl w:val="1"/>
+          <w:numId w:val="1"/>
+        </w:numPr>
+        <w:tabs>
+          <w:tab w:val="left" w:pos="7230"/>
+        </w:tabs>
+        <w:spacing w:line="480" w:lineRule="auto"/>
+        <w:rPr>
+          <w:rFonts w:ascii="Times New Roman" w:hAnsi="Times New Roman" w:cs="Times New Roman"/>
+          <w:sz w:val="24"/>
+          <w:szCs w:val="24"/>
+        </w:rPr>
+      </w:pPr>
+      <w:r>
+        <w:rPr>
+          <w:rFonts w:ascii="Times New Roman" w:hAnsi="Times New Roman" w:cs="Times New Roman"/>
+          <w:sz w:val="24"/>
+          <w:szCs w:val="24"/>
+        </w:rPr>
+        <w:t xml:space="preserve">Only bookings </w:t>
+      </w:r>
+      <w:r>
+        <w:rPr>
+          <w:rFonts w:ascii="Times New Roman" w:hAnsi="Times New Roman" w:cs="Times New Roman"/>
+          <w:sz w:val="24"/>
+          <w:szCs w:val="24"/>
+        </w:rPr>
+        <w:t>associated with</w:t>
+      </w:r>
+      <w:r>
+        <w:rPr>
+          <w:rFonts w:ascii="Times New Roman" w:hAnsi="Times New Roman" w:cs="Times New Roman"/>
+          <w:sz w:val="24"/>
+          <w:szCs w:val="24"/>
+        </w:rPr>
+        <w:t xml:space="preserve"> log</w:t>
+      </w:r>
+      <w:r>
+        <w:rPr>
+          <w:rFonts w:ascii="Times New Roman" w:hAnsi="Times New Roman" w:cs="Times New Roman"/>
+          <w:sz w:val="24"/>
+          <w:szCs w:val="24"/>
+        </w:rPr>
+        <w:t xml:space="preserve">ged </w:t>
+      </w:r>
+      <w:r>
+        <w:rPr>
+          <w:rFonts w:ascii="Times New Roman" w:hAnsi="Times New Roman" w:cs="Times New Roman"/>
+          <w:sz w:val="24"/>
+          <w:szCs w:val="24"/>
+        </w:rPr>
+        <w:t>in Ashoka ID will be displayed.</w:t>
+      </w:r>
+    </w:p>
+    <w:p>
+      <w:pPr>
+        <w:spacing w:line="480" w:lineRule="auto"/>
+        <w:rPr>
+          <w:rFonts w:ascii="Times New Roman" w:hAnsi="Times New Roman" w:cs="Times New Roman"/>
+          <w:sz w:val="24"/>
+          <w:szCs w:val="24"/>
+        </w:rPr>
+      </w:pPr>
+      <w:r>
+        <w:rPr>
+          <w:rFonts w:ascii="Times New Roman" w:hAnsi="Times New Roman" w:cs="Times New Roman"/>
+          <w:sz w:val="24"/>
+          <w:szCs w:val="24"/>
+        </w:rPr>
+        <w:t xml:space="preserve">Wireframe: </w:t>
+      </w:r>
+      <w:r>
+        <w:rPr>
+          <w:rFonts w:ascii="Times New Roman" w:hAnsi="Times New Roman" w:cs="Times New Roman"/>
+          <w:sz w:val="24"/>
+          <w:szCs w:val="24"/>
+        </w:rPr>
+        <w:t>see bookings _ cancel bookings</w:t>
+      </w:r>
+      <w:r>
+        <w:rPr>
+          <w:rFonts w:ascii="Times New Roman" w:hAnsi="Times New Roman" w:cs="Times New Roman"/>
+          <w:sz w:val="24"/>
+          <w:szCs w:val="24"/>
+        </w:rPr>
+        <w:t>.png</w:t>
+      </w:r>
+    </w:p>
+    <w:p>
+      <w:pPr>
+        <w:spacing w:line="480" w:lineRule="auto"/>
         <w:rPr>
           <w:rFonts w:ascii="Times New Roman" w:hAnsi="Times New Roman" w:cs="Times New Roman"/>
           <w:b/>
@@ -704,104 +1019,8 @@
           <w:sz w:val="24"/>
           <w:szCs w:val="24"/>
         </w:rPr>
-        <w:t xml:space="preserve"> Cancel seats:</w:t>
-      </w:r>
-    </w:p>
-    <w:p>
-      <w:pPr>
-        <w:spacing w:line="480" w:lineRule="auto"/>
-        <w:rPr>
-          <w:rFonts w:ascii="Times New Roman" w:hAnsi="Times New Roman" w:cs="Times New Roman"/>
-          <w:sz w:val="24"/>
-          <w:szCs w:val="24"/>
-        </w:rPr>
-      </w:pPr>
-      <w:r>
-        <w:rPr>
-          <w:rFonts w:ascii="Times New Roman" w:hAnsi="Times New Roman" w:cs="Times New Roman"/>
-          <w:sz w:val="24"/>
-          <w:szCs w:val="24"/>
-        </w:rPr>
-        <w:t>The ‘See seats reserved by self’</w:t>
-      </w:r>
-      <w:r>
-        <w:rPr>
-          <w:rFonts w:ascii="Times New Roman" w:hAnsi="Times New Roman" w:cs="Times New Roman"/>
-          <w:sz w:val="24"/>
-          <w:szCs w:val="24"/>
-        </w:rPr>
-        <w:t xml:space="preserve"> menu contains </w:t>
-      </w:r>
-      <w:r>
-        <w:rPr>
-          <w:rFonts w:ascii="Times New Roman" w:hAnsi="Times New Roman" w:cs="Times New Roman"/>
-          <w:sz w:val="24"/>
-          <w:szCs w:val="24"/>
-        </w:rPr>
-        <w:t>cancel button in front of each vehicle allowing user to cancel the reserved seat in a particular vehicle.</w:t>
-      </w:r>
-      <w:r>
-        <w:rPr>
-          <w:rFonts w:ascii="Times New Roman" w:hAnsi="Times New Roman" w:cs="Times New Roman"/>
-          <w:sz w:val="24"/>
-          <w:szCs w:val="24"/>
-        </w:rPr>
-        <w:t xml:space="preserve"> After cancellation is made, the vehicle is again listed under ‘See available seats’ as having </w:t>
-      </w:r>
-      <w:r>
-        <w:rPr>
-          <w:rFonts w:ascii="Times New Roman" w:hAnsi="Times New Roman" w:cs="Times New Roman"/>
-          <w:sz w:val="24"/>
-          <w:szCs w:val="24"/>
-        </w:rPr>
-        <w:t>available</w:t>
-      </w:r>
-      <w:r>
-        <w:rPr>
-          <w:rFonts w:ascii="Times New Roman" w:hAnsi="Times New Roman" w:cs="Times New Roman"/>
-          <w:sz w:val="24"/>
-          <w:szCs w:val="24"/>
-        </w:rPr>
-        <w:t xml:space="preserve"> seats.</w:t>
-      </w:r>
-    </w:p>
-    <w:p>
-      <w:pPr>
-        <w:spacing w:line="480" w:lineRule="auto"/>
-        <w:rPr>
-          <w:rFonts w:ascii="Times New Roman" w:hAnsi="Times New Roman" w:cs="Times New Roman"/>
-          <w:sz w:val="24"/>
-          <w:szCs w:val="24"/>
-        </w:rPr>
-      </w:pPr>
-      <w:r>
-        <w:rPr>
-          <w:rFonts w:ascii="Times New Roman" w:hAnsi="Times New Roman" w:cs="Times New Roman"/>
-          <w:sz w:val="24"/>
-          <w:szCs w:val="24"/>
-        </w:rPr>
-        <w:t xml:space="preserve">Wireframe: </w:t>
-      </w:r>
-      <w:r>
-        <w:rPr>
-          <w:rFonts w:ascii="Times New Roman" w:hAnsi="Times New Roman" w:cs="Times New Roman"/>
-          <w:sz w:val="24"/>
-          <w:szCs w:val="24"/>
-        </w:rPr>
-        <w:t>see bookings _ cancel bookings</w:t>
-      </w:r>
-      <w:r>
-        <w:rPr>
-          <w:rFonts w:ascii="Times New Roman" w:hAnsi="Times New Roman" w:cs="Times New Roman"/>
-          <w:sz w:val="24"/>
-          <w:szCs w:val="24"/>
-        </w:rPr>
-        <w:t>.png</w:t>
-      </w:r>
-    </w:p>
-    <w:p>
-      <w:pPr>
-        <w:spacing w:line="480" w:lineRule="auto"/>
+      </w:pPr>
+      <w:r>
         <w:rPr>
           <w:rFonts w:ascii="Times New Roman" w:hAnsi="Times New Roman" w:cs="Times New Roman"/>
           <w:b/>
@@ -809,7 +1028,8 @@
           <w:sz w:val="24"/>
           <w:szCs w:val="24"/>
         </w:rPr>
-      </w:pPr>
+        <w:t>4.</w:t>
+      </w:r>
       <w:r>
         <w:rPr>
           <w:rFonts w:ascii="Times New Roman" w:hAnsi="Times New Roman" w:cs="Times New Roman"/>
@@ -818,9 +1038,207 @@
           <w:sz w:val="24"/>
           <w:szCs w:val="24"/>
         </w:rPr>
-        <w:t>5.</w:t>
-      </w:r>
-      <w:r>
+        <w:t xml:space="preserve"> Cancel seats:</w:t>
+      </w:r>
+    </w:p>
+    <w:p>
+      <w:pPr>
+        <w:pStyle w:val="ListParagraph"/>
+        <w:numPr>
+          <w:ilvl w:val="0"/>
+          <w:numId w:val="1"/>
+        </w:numPr>
+        <w:spacing w:line="480" w:lineRule="auto"/>
+        <w:rPr>
+          <w:rFonts w:ascii="Times New Roman" w:hAnsi="Times New Roman" w:cs="Times New Roman"/>
+          <w:sz w:val="24"/>
+          <w:szCs w:val="24"/>
+        </w:rPr>
+      </w:pPr>
+      <w:r>
+        <w:rPr>
+          <w:rFonts w:ascii="Times New Roman" w:hAnsi="Times New Roman" w:cs="Times New Roman"/>
+          <w:sz w:val="24"/>
+          <w:szCs w:val="24"/>
+        </w:rPr>
+        <w:t>Login using Ashoka Email ID.</w:t>
+      </w:r>
+    </w:p>
+    <w:p>
+      <w:pPr>
+        <w:pStyle w:val="ListParagraph"/>
+        <w:numPr>
+          <w:ilvl w:val="0"/>
+          <w:numId w:val="1"/>
+        </w:numPr>
+        <w:spacing w:line="480" w:lineRule="auto"/>
+        <w:rPr>
+          <w:rFonts w:ascii="Times New Roman" w:hAnsi="Times New Roman" w:cs="Times New Roman"/>
+          <w:sz w:val="24"/>
+          <w:szCs w:val="24"/>
+        </w:rPr>
+      </w:pPr>
+      <w:r>
+        <w:rPr>
+          <w:rFonts w:ascii="Times New Roman" w:hAnsi="Times New Roman" w:cs="Times New Roman"/>
+          <w:sz w:val="24"/>
+          <w:szCs w:val="24"/>
+        </w:rPr>
+        <w:t>On the navigation bar, click on My Bookings.</w:t>
+      </w:r>
+    </w:p>
+    <w:p>
+      <w:pPr>
+        <w:pStyle w:val="ListParagraph"/>
+        <w:numPr>
+          <w:ilvl w:val="0"/>
+          <w:numId w:val="1"/>
+        </w:numPr>
+        <w:spacing w:line="480" w:lineRule="auto"/>
+        <w:rPr>
+          <w:rFonts w:ascii="Times New Roman" w:hAnsi="Times New Roman" w:cs="Times New Roman"/>
+          <w:sz w:val="24"/>
+          <w:szCs w:val="24"/>
+        </w:rPr>
+      </w:pPr>
+      <w:r>
+        <w:rPr>
+          <w:rFonts w:ascii="Times New Roman" w:hAnsi="Times New Roman" w:cs="Times New Roman"/>
+          <w:sz w:val="24"/>
+          <w:szCs w:val="24"/>
+        </w:rPr>
+        <w:t>My Bookings page contains the list of all the bookings made.</w:t>
+      </w:r>
+    </w:p>
+    <w:p>
+      <w:pPr>
+        <w:pStyle w:val="ListParagraph"/>
+        <w:numPr>
+          <w:ilvl w:val="0"/>
+          <w:numId w:val="1"/>
+        </w:numPr>
+        <w:spacing w:line="480" w:lineRule="auto"/>
+        <w:rPr>
+          <w:rFonts w:ascii="Times New Roman" w:hAnsi="Times New Roman" w:cs="Times New Roman"/>
+          <w:sz w:val="24"/>
+          <w:szCs w:val="24"/>
+        </w:rPr>
+      </w:pPr>
+      <w:r>
+        <w:rPr>
+          <w:rFonts w:ascii="Times New Roman" w:hAnsi="Times New Roman" w:cs="Times New Roman"/>
+          <w:sz w:val="24"/>
+          <w:szCs w:val="24"/>
+        </w:rPr>
+        <w:t>Each vehicle in the list contains Cancel button, clicking which will lead to cancellation of the seat.</w:t>
+      </w:r>
+    </w:p>
+    <w:p>
+      <w:pPr>
+        <w:pStyle w:val="ListParagraph"/>
+        <w:numPr>
+          <w:ilvl w:val="0"/>
+          <w:numId w:val="1"/>
+        </w:numPr>
+        <w:spacing w:line="480" w:lineRule="auto"/>
+        <w:rPr>
+          <w:rFonts w:ascii="Times New Roman" w:hAnsi="Times New Roman" w:cs="Times New Roman"/>
+          <w:sz w:val="24"/>
+          <w:szCs w:val="24"/>
+        </w:rPr>
+      </w:pPr>
+      <w:r>
+        <w:rPr>
+          <w:rFonts w:ascii="Times New Roman" w:hAnsi="Times New Roman" w:cs="Times New Roman"/>
+          <w:sz w:val="24"/>
+          <w:szCs w:val="24"/>
+        </w:rPr>
+        <w:t>Once the seat is cancelled, the vehicle is again listed as having available seats.</w:t>
+      </w:r>
+    </w:p>
+    <w:p>
+      <w:pPr>
+        <w:pStyle w:val="ListParagraph"/>
+        <w:numPr>
+          <w:ilvl w:val="0"/>
+          <w:numId w:val="1"/>
+        </w:numPr>
+        <w:spacing w:line="480" w:lineRule="auto"/>
+        <w:rPr>
+          <w:rFonts w:ascii="Times New Roman" w:hAnsi="Times New Roman" w:cs="Times New Roman"/>
+          <w:sz w:val="24"/>
+          <w:szCs w:val="24"/>
+        </w:rPr>
+      </w:pPr>
+      <w:r>
+        <w:rPr>
+          <w:rFonts w:ascii="Times New Roman" w:hAnsi="Times New Roman" w:cs="Times New Roman"/>
+          <w:sz w:val="24"/>
+          <w:szCs w:val="24"/>
+        </w:rPr>
+        <w:t>Constraints:</w:t>
+      </w:r>
+    </w:p>
+    <w:p>
+      <w:pPr>
+        <w:pStyle w:val="ListParagraph"/>
+        <w:numPr>
+          <w:ilvl w:val="1"/>
+          <w:numId w:val="1"/>
+        </w:numPr>
+        <w:spacing w:line="480" w:lineRule="auto"/>
+        <w:rPr>
+          <w:rFonts w:ascii="Times New Roman" w:hAnsi="Times New Roman" w:cs="Times New Roman"/>
+          <w:sz w:val="24"/>
+          <w:szCs w:val="24"/>
+        </w:rPr>
+      </w:pPr>
+      <w:r>
+        <w:rPr>
+          <w:rFonts w:ascii="Times New Roman" w:hAnsi="Times New Roman" w:cs="Times New Roman"/>
+          <w:sz w:val="24"/>
+          <w:szCs w:val="24"/>
+        </w:rPr>
+        <w:t>Only the vehicles which have not departed yet allows cancellation.</w:t>
+      </w:r>
+    </w:p>
+    <w:p>
+      <w:pPr>
+        <w:spacing w:line="480" w:lineRule="auto"/>
+        <w:rPr>
+          <w:rFonts w:ascii="Times New Roman" w:hAnsi="Times New Roman" w:cs="Times New Roman"/>
+          <w:sz w:val="24"/>
+          <w:szCs w:val="24"/>
+        </w:rPr>
+      </w:pPr>
+      <w:r>
+        <w:rPr>
+          <w:rFonts w:ascii="Times New Roman" w:hAnsi="Times New Roman" w:cs="Times New Roman"/>
+          <w:sz w:val="24"/>
+          <w:szCs w:val="24"/>
+        </w:rPr>
+        <w:t xml:space="preserve">Wireframe: </w:t>
+      </w:r>
+      <w:r>
+        <w:rPr>
+          <w:rFonts w:ascii="Times New Roman" w:hAnsi="Times New Roman" w:cs="Times New Roman"/>
+          <w:sz w:val="24"/>
+          <w:szCs w:val="24"/>
+        </w:rPr>
+        <w:t>see bookings _ cancel bookings</w:t>
+      </w:r>
+      <w:r>
+        <w:rPr>
+          <w:rFonts w:ascii="Times New Roman" w:hAnsi="Times New Roman" w:cs="Times New Roman"/>
+          <w:sz w:val="24"/>
+          <w:szCs w:val="24"/>
+        </w:rPr>
+        <w:t>.png</w:t>
+      </w:r>
+    </w:p>
+    <w:p>
+      <w:pPr>
+        <w:spacing w:line="480" w:lineRule="auto"/>
         <w:rPr>
           <w:rFonts w:ascii="Times New Roman" w:hAnsi="Times New Roman" w:cs="Times New Roman"/>
           <w:b/>
@@ -828,89 +1246,8 @@
           <w:sz w:val="24"/>
           <w:szCs w:val="24"/>
         </w:rPr>
-        <w:t xml:space="preserve"> Add vehicle:</w:t>
-      </w:r>
-    </w:p>
-    <w:p>
-      <w:pPr>
-        <w:spacing w:line="480" w:lineRule="auto"/>
-        <w:rPr>
-          <w:rFonts w:ascii="Times New Roman" w:hAnsi="Times New Roman" w:cs="Times New Roman"/>
-          <w:sz w:val="24"/>
-          <w:szCs w:val="24"/>
-        </w:rPr>
-      </w:pPr>
-      <w:r>
-        <w:rPr>
-          <w:rFonts w:ascii="Times New Roman" w:hAnsi="Times New Roman" w:cs="Times New Roman"/>
-          <w:sz w:val="24"/>
-          <w:szCs w:val="24"/>
-        </w:rPr>
-        <w:t>User is allowed to add details of vehicles for carpool.</w:t>
-      </w:r>
-      <w:r>
-        <w:rPr>
-          <w:rFonts w:ascii="Times New Roman" w:hAnsi="Times New Roman" w:cs="Times New Roman"/>
-          <w:sz w:val="24"/>
-          <w:szCs w:val="24"/>
-        </w:rPr>
-        <w:t xml:space="preserve"> Details may include departing time, number of seats available (available occupancy), destination to be dropped at (parker, </w:t>
-      </w:r>
-      <w:r>
-        <w:rPr>
-          <w:rFonts w:ascii="Times New Roman" w:hAnsi="Times New Roman" w:cs="Times New Roman"/>
-          <w:sz w:val="24"/>
-          <w:szCs w:val="24"/>
-        </w:rPr>
-        <w:lastRenderedPageBreak/>
-        <w:t>Jahangirpuri) and charge per seat, in case user wants to charge.</w:t>
-      </w:r>
-      <w:r>
-        <w:rPr>
-          <w:rFonts w:ascii="Times New Roman" w:hAnsi="Times New Roman" w:cs="Times New Roman"/>
-          <w:sz w:val="24"/>
-          <w:szCs w:val="24"/>
-        </w:rPr>
-        <w:t xml:space="preserve"> All transactions are to be made in-person, portal does not having any provision except indicating the charges.</w:t>
-      </w:r>
-    </w:p>
-    <w:p>
-      <w:pPr>
-        <w:spacing w:line="480" w:lineRule="auto"/>
-        <w:rPr>
-          <w:rFonts w:ascii="Times New Roman" w:hAnsi="Times New Roman" w:cs="Times New Roman"/>
-          <w:sz w:val="24"/>
-          <w:szCs w:val="24"/>
-        </w:rPr>
-      </w:pPr>
-      <w:r>
-        <w:rPr>
-          <w:rFonts w:ascii="Times New Roman" w:hAnsi="Times New Roman" w:cs="Times New Roman"/>
-          <w:sz w:val="24"/>
-          <w:szCs w:val="24"/>
-        </w:rPr>
-        <w:t xml:space="preserve">Wireframe: </w:t>
-      </w:r>
-      <w:r>
-        <w:rPr>
-          <w:rFonts w:ascii="Times New Roman" w:hAnsi="Times New Roman" w:cs="Times New Roman"/>
-          <w:sz w:val="24"/>
-          <w:szCs w:val="24"/>
-        </w:rPr>
-        <w:t>add vehicle</w:t>
-      </w:r>
-      <w:r>
-        <w:rPr>
-          <w:rFonts w:ascii="Times New Roman" w:hAnsi="Times New Roman" w:cs="Times New Roman"/>
-          <w:sz w:val="24"/>
-          <w:szCs w:val="24"/>
-        </w:rPr>
-        <w:t>.png</w:t>
-      </w:r>
-    </w:p>
-    <w:p>
-      <w:pPr>
-        <w:spacing w:line="480" w:lineRule="auto"/>
+      </w:pPr>
+      <w:r>
         <w:rPr>
           <w:rFonts w:ascii="Times New Roman" w:hAnsi="Times New Roman" w:cs="Times New Roman"/>
           <w:b/>
@@ -918,7 +1255,8 @@
           <w:sz w:val="24"/>
           <w:szCs w:val="24"/>
         </w:rPr>
-      </w:pPr>
+        <w:t>5.</w:t>
+      </w:r>
       <w:r>
         <w:rPr>
           <w:rFonts w:ascii="Times New Roman" w:hAnsi="Times New Roman" w:cs="Times New Roman"/>
@@ -927,57 +1265,265 @@
           <w:sz w:val="24"/>
           <w:szCs w:val="24"/>
         </w:rPr>
-        <w:t>6. See Vehicle Occupancy:</w:t>
-      </w:r>
-    </w:p>
-    <w:p>
-      <w:pPr>
-        <w:spacing w:line="480" w:lineRule="auto"/>
-        <w:rPr>
-          <w:rFonts w:ascii="Times New Roman" w:hAnsi="Times New Roman" w:cs="Times New Roman"/>
-          <w:sz w:val="24"/>
-          <w:szCs w:val="24"/>
-        </w:rPr>
-      </w:pPr>
-      <w:r>
-        <w:rPr>
-          <w:rFonts w:ascii="Times New Roman" w:hAnsi="Times New Roman" w:cs="Times New Roman"/>
-          <w:sz w:val="24"/>
-          <w:szCs w:val="24"/>
-        </w:rPr>
-        <w:t>User can see all the vehicles</w:t>
-      </w:r>
-      <w:r>
-        <w:rPr>
-          <w:rFonts w:ascii="Times New Roman" w:hAnsi="Times New Roman" w:cs="Times New Roman"/>
-          <w:sz w:val="24"/>
-          <w:szCs w:val="24"/>
-        </w:rPr>
-        <w:t xml:space="preserve"> he/she has listed for carpool along with </w:t>
-      </w:r>
-      <w:r>
-        <w:rPr>
-          <w:rFonts w:ascii="Times New Roman" w:hAnsi="Times New Roman" w:cs="Times New Roman"/>
-          <w:sz w:val="24"/>
-          <w:szCs w:val="24"/>
-        </w:rPr>
-        <w:t xml:space="preserve">the </w:t>
-      </w:r>
-      <w:r>
-        <w:rPr>
-          <w:rFonts w:ascii="Times New Roman" w:hAnsi="Times New Roman" w:cs="Times New Roman"/>
-          <w:sz w:val="24"/>
-          <w:szCs w:val="24"/>
-        </w:rPr>
-        <w:t>details of users who have reserved seats.</w:t>
-      </w:r>
-      <w:r>
-        <w:rPr>
-          <w:rFonts w:ascii="Times New Roman" w:hAnsi="Times New Roman" w:cs="Times New Roman"/>
-          <w:sz w:val="24"/>
-          <w:szCs w:val="24"/>
-        </w:rPr>
-        <w:t xml:space="preserve"> This menu is indicative of number of seats reserved/available.</w:t>
+        <w:t xml:space="preserve"> Add vehicle:</w:t>
+      </w:r>
+    </w:p>
+    <w:p>
+      <w:pPr>
+        <w:pStyle w:val="ListParagraph"/>
+        <w:numPr>
+          <w:ilvl w:val="0"/>
+          <w:numId w:val="1"/>
+        </w:numPr>
+        <w:spacing w:line="480" w:lineRule="auto"/>
+        <w:rPr>
+          <w:rFonts w:ascii="Times New Roman" w:hAnsi="Times New Roman" w:cs="Times New Roman"/>
+          <w:sz w:val="24"/>
+          <w:szCs w:val="24"/>
+        </w:rPr>
+      </w:pPr>
+      <w:r>
+        <w:rPr>
+          <w:rFonts w:ascii="Times New Roman" w:hAnsi="Times New Roman" w:cs="Times New Roman"/>
+          <w:sz w:val="24"/>
+          <w:szCs w:val="24"/>
+        </w:rPr>
+        <w:t>Login using Ashoka Email ID.</w:t>
+      </w:r>
+    </w:p>
+    <w:p>
+      <w:pPr>
+        <w:pStyle w:val="ListParagraph"/>
+        <w:numPr>
+          <w:ilvl w:val="0"/>
+          <w:numId w:val="1"/>
+        </w:numPr>
+        <w:spacing w:line="480" w:lineRule="auto"/>
+        <w:rPr>
+          <w:rFonts w:ascii="Times New Roman" w:hAnsi="Times New Roman" w:cs="Times New Roman"/>
+          <w:sz w:val="24"/>
+          <w:szCs w:val="24"/>
+        </w:rPr>
+      </w:pPr>
+      <w:r>
+        <w:rPr>
+          <w:rFonts w:ascii="Times New Roman" w:hAnsi="Times New Roman" w:cs="Times New Roman"/>
+          <w:sz w:val="24"/>
+          <w:szCs w:val="24"/>
+        </w:rPr>
+        <w:t xml:space="preserve">On the navigation bar, click on </w:t>
+      </w:r>
+      <w:r>
+        <w:rPr>
+          <w:rFonts w:ascii="Times New Roman" w:hAnsi="Times New Roman" w:cs="Times New Roman"/>
+          <w:sz w:val="24"/>
+          <w:szCs w:val="24"/>
+        </w:rPr>
+        <w:t>Add Vehicle</w:t>
+      </w:r>
+      <w:r>
+        <w:rPr>
+          <w:rFonts w:ascii="Times New Roman" w:hAnsi="Times New Roman" w:cs="Times New Roman"/>
+          <w:sz w:val="24"/>
+          <w:szCs w:val="24"/>
+        </w:rPr>
+        <w:t>.</w:t>
+      </w:r>
+    </w:p>
+    <w:p>
+      <w:pPr>
+        <w:pStyle w:val="ListParagraph"/>
+        <w:numPr>
+          <w:ilvl w:val="0"/>
+          <w:numId w:val="1"/>
+        </w:numPr>
+        <w:spacing w:line="480" w:lineRule="auto"/>
+        <w:rPr>
+          <w:rFonts w:ascii="Times New Roman" w:hAnsi="Times New Roman" w:cs="Times New Roman"/>
+          <w:sz w:val="24"/>
+          <w:szCs w:val="24"/>
+        </w:rPr>
+      </w:pPr>
+      <w:r>
+        <w:rPr>
+          <w:rFonts w:ascii="Times New Roman" w:hAnsi="Times New Roman" w:cs="Times New Roman"/>
+          <w:sz w:val="24"/>
+          <w:szCs w:val="24"/>
+        </w:rPr>
+        <w:t xml:space="preserve">Fill in the form details like Departure date, time, </w:t>
+      </w:r>
+      <w:r>
+        <w:rPr>
+          <w:rFonts w:ascii="Times New Roman" w:hAnsi="Times New Roman" w:cs="Times New Roman"/>
+          <w:sz w:val="24"/>
+          <w:szCs w:val="24"/>
+        </w:rPr>
+        <w:t>and venue</w:t>
+      </w:r>
+      <w:r>
+        <w:rPr>
+          <w:rFonts w:ascii="Times New Roman" w:hAnsi="Times New Roman" w:cs="Times New Roman"/>
+          <w:sz w:val="24"/>
+          <w:szCs w:val="24"/>
+        </w:rPr>
+        <w:t xml:space="preserve"> along with destination name, vehicle number/name</w:t>
+      </w:r>
+      <w:r>
+        <w:rPr>
+          <w:rFonts w:ascii="Times New Roman" w:hAnsi="Times New Roman" w:cs="Times New Roman"/>
+          <w:sz w:val="24"/>
+          <w:szCs w:val="24"/>
+        </w:rPr>
+        <w:t>, price for ride</w:t>
+      </w:r>
+      <w:r>
+        <w:rPr>
+          <w:rFonts w:ascii="Times New Roman" w:hAnsi="Times New Roman" w:cs="Times New Roman"/>
+          <w:sz w:val="24"/>
+          <w:szCs w:val="24"/>
+        </w:rPr>
+        <w:t xml:space="preserve"> and </w:t>
+      </w:r>
+      <w:r>
+        <w:rPr>
+          <w:rFonts w:ascii="Times New Roman" w:hAnsi="Times New Roman" w:cs="Times New Roman"/>
+          <w:sz w:val="24"/>
+          <w:szCs w:val="24"/>
+        </w:rPr>
+        <w:t xml:space="preserve">number of </w:t>
+      </w:r>
+      <w:r>
+        <w:rPr>
+          <w:rFonts w:ascii="Times New Roman" w:hAnsi="Times New Roman" w:cs="Times New Roman"/>
+          <w:sz w:val="24"/>
+          <w:szCs w:val="24"/>
+        </w:rPr>
+        <w:t xml:space="preserve">passengers </w:t>
+      </w:r>
+      <w:r>
+        <w:rPr>
+          <w:rFonts w:ascii="Times New Roman" w:hAnsi="Times New Roman" w:cs="Times New Roman"/>
+          <w:sz w:val="24"/>
+          <w:szCs w:val="24"/>
+        </w:rPr>
+        <w:t>the vehicle can take.</w:t>
+      </w:r>
+    </w:p>
+    <w:p>
+      <w:pPr>
+        <w:pStyle w:val="ListParagraph"/>
+        <w:numPr>
+          <w:ilvl w:val="0"/>
+          <w:numId w:val="1"/>
+        </w:numPr>
+        <w:spacing w:line="480" w:lineRule="auto"/>
+        <w:rPr>
+          <w:rFonts w:ascii="Times New Roman" w:hAnsi="Times New Roman" w:cs="Times New Roman"/>
+          <w:sz w:val="24"/>
+          <w:szCs w:val="24"/>
+        </w:rPr>
+      </w:pPr>
+      <w:r>
+        <w:rPr>
+          <w:rFonts w:ascii="Times New Roman" w:hAnsi="Times New Roman" w:cs="Times New Roman"/>
+          <w:sz w:val="24"/>
+          <w:szCs w:val="24"/>
+        </w:rPr>
+        <w:t>Constraints:</w:t>
+      </w:r>
+    </w:p>
+    <w:p>
+      <w:pPr>
+        <w:pStyle w:val="ListParagraph"/>
+        <w:numPr>
+          <w:ilvl w:val="1"/>
+          <w:numId w:val="1"/>
+        </w:numPr>
+        <w:spacing w:line="480" w:lineRule="auto"/>
+        <w:rPr>
+          <w:rFonts w:ascii="Times New Roman" w:hAnsi="Times New Roman" w:cs="Times New Roman"/>
+          <w:sz w:val="24"/>
+          <w:szCs w:val="24"/>
+        </w:rPr>
+      </w:pPr>
+      <w:r>
+        <w:rPr>
+          <w:rFonts w:ascii="Times New Roman" w:hAnsi="Times New Roman" w:cs="Times New Roman"/>
+          <w:sz w:val="24"/>
+          <w:szCs w:val="24"/>
+        </w:rPr>
+        <w:t>All fields in the form are mandatory.</w:t>
+      </w:r>
+    </w:p>
+    <w:p>
+      <w:pPr>
+        <w:pStyle w:val="ListParagraph"/>
+        <w:numPr>
+          <w:ilvl w:val="1"/>
+          <w:numId w:val="1"/>
+        </w:numPr>
+        <w:spacing w:line="480" w:lineRule="auto"/>
+        <w:rPr>
+          <w:rFonts w:ascii="Times New Roman" w:hAnsi="Times New Roman" w:cs="Times New Roman"/>
+          <w:sz w:val="24"/>
+          <w:szCs w:val="24"/>
+        </w:rPr>
+      </w:pPr>
+      <w:r>
+        <w:rPr>
+          <w:rFonts w:ascii="Times New Roman" w:hAnsi="Times New Roman" w:cs="Times New Roman"/>
+          <w:sz w:val="24"/>
+          <w:szCs w:val="24"/>
+        </w:rPr>
+        <w:lastRenderedPageBreak/>
+        <w:t>Portal only indicated charges and does not facilitate actual transaction of money.</w:t>
+      </w:r>
+      <w:r>
+        <w:rPr>
+          <w:rFonts w:ascii="Times New Roman" w:hAnsi="Times New Roman" w:cs="Times New Roman"/>
+          <w:sz w:val="24"/>
+          <w:szCs w:val="24"/>
+        </w:rPr>
+        <w:t xml:space="preserve"> All transactions have to be made in person.</w:t>
+      </w:r>
+    </w:p>
+    <w:p>
+      <w:pPr>
+        <w:pStyle w:val="ListParagraph"/>
+        <w:numPr>
+          <w:ilvl w:val="1"/>
+          <w:numId w:val="1"/>
+        </w:numPr>
+        <w:spacing w:line="480" w:lineRule="auto"/>
+        <w:rPr>
+          <w:rFonts w:ascii="Times New Roman" w:hAnsi="Times New Roman" w:cs="Times New Roman"/>
+          <w:sz w:val="24"/>
+          <w:szCs w:val="24"/>
+        </w:rPr>
+      </w:pPr>
+      <w:r>
+        <w:rPr>
+          <w:rFonts w:ascii="Times New Roman" w:hAnsi="Times New Roman" w:cs="Times New Roman"/>
+          <w:sz w:val="24"/>
+          <w:szCs w:val="24"/>
+        </w:rPr>
+        <w:t>User profile needs to be filled for using Add</w:t>
+      </w:r>
+      <w:r>
+        <w:rPr>
+          <w:rFonts w:ascii="Times New Roman" w:hAnsi="Times New Roman" w:cs="Times New Roman"/>
+          <w:sz w:val="24"/>
+          <w:szCs w:val="24"/>
+        </w:rPr>
+        <w:t>ing a new vehicle</w:t>
+      </w:r>
+      <w:r>
+        <w:rPr>
+          <w:rFonts w:ascii="Times New Roman" w:hAnsi="Times New Roman" w:cs="Times New Roman"/>
+          <w:sz w:val="24"/>
+          <w:szCs w:val="24"/>
+        </w:rPr>
+        <w:t>.</w:t>
       </w:r>
     </w:p>
     <w:p>
@@ -1003,7 +1549,7 @@
           <w:sz w:val="24"/>
           <w:szCs w:val="24"/>
         </w:rPr>
-        <w:t>see my vehicles</w:t>
+        <w:t>add vehicle</w:t>
       </w:r>
       <w:r>
         <w:rPr>
@@ -1033,57 +1579,326 @@
           <w:sz w:val="24"/>
           <w:szCs w:val="24"/>
         </w:rPr>
+        <w:t>6. See Vehicle Occupancy:</w:t>
+      </w:r>
+    </w:p>
+    <w:p>
+      <w:pPr>
+        <w:pStyle w:val="ListParagraph"/>
+        <w:numPr>
+          <w:ilvl w:val="0"/>
+          <w:numId w:val="1"/>
+        </w:numPr>
+        <w:spacing w:line="480" w:lineRule="auto"/>
+        <w:rPr>
+          <w:rFonts w:ascii="Times New Roman" w:hAnsi="Times New Roman" w:cs="Times New Roman"/>
+          <w:sz w:val="24"/>
+          <w:szCs w:val="24"/>
+        </w:rPr>
+      </w:pPr>
+      <w:r>
+        <w:rPr>
+          <w:rFonts w:ascii="Times New Roman" w:hAnsi="Times New Roman" w:cs="Times New Roman"/>
+          <w:sz w:val="24"/>
+          <w:szCs w:val="24"/>
+        </w:rPr>
+        <w:t>Login using Ashoka Email ID.</w:t>
+      </w:r>
+    </w:p>
+    <w:p>
+      <w:pPr>
+        <w:pStyle w:val="ListParagraph"/>
+        <w:numPr>
+          <w:ilvl w:val="0"/>
+          <w:numId w:val="1"/>
+        </w:numPr>
+        <w:spacing w:line="480" w:lineRule="auto"/>
+        <w:rPr>
+          <w:rFonts w:ascii="Times New Roman" w:hAnsi="Times New Roman" w:cs="Times New Roman"/>
+          <w:sz w:val="24"/>
+          <w:szCs w:val="24"/>
+        </w:rPr>
+      </w:pPr>
+      <w:r>
+        <w:rPr>
+          <w:rFonts w:ascii="Times New Roman" w:hAnsi="Times New Roman" w:cs="Times New Roman"/>
+          <w:sz w:val="24"/>
+          <w:szCs w:val="24"/>
+        </w:rPr>
+        <w:t xml:space="preserve">On the navigation bar, click on </w:t>
+      </w:r>
+      <w:r>
+        <w:rPr>
+          <w:rFonts w:ascii="Times New Roman" w:hAnsi="Times New Roman" w:cs="Times New Roman"/>
+          <w:sz w:val="24"/>
+          <w:szCs w:val="24"/>
+        </w:rPr>
+        <w:t>My Vehicles</w:t>
+      </w:r>
+      <w:r>
+        <w:rPr>
+          <w:rFonts w:ascii="Times New Roman" w:hAnsi="Times New Roman" w:cs="Times New Roman"/>
+          <w:sz w:val="24"/>
+          <w:szCs w:val="24"/>
+        </w:rPr>
+        <w:t>.</w:t>
+      </w:r>
+    </w:p>
+    <w:p>
+      <w:pPr>
+        <w:pStyle w:val="ListParagraph"/>
+        <w:numPr>
+          <w:ilvl w:val="0"/>
+          <w:numId w:val="1"/>
+        </w:numPr>
+        <w:spacing w:line="480" w:lineRule="auto"/>
+        <w:rPr>
+          <w:rFonts w:ascii="Times New Roman" w:hAnsi="Times New Roman" w:cs="Times New Roman"/>
+          <w:sz w:val="24"/>
+          <w:szCs w:val="24"/>
+        </w:rPr>
+      </w:pPr>
+      <w:r>
+        <w:rPr>
+          <w:rFonts w:ascii="Times New Roman" w:hAnsi="Times New Roman" w:cs="Times New Roman"/>
+          <w:sz w:val="24"/>
+          <w:szCs w:val="24"/>
+        </w:rPr>
+        <w:t>My Vehicles page contains list of all vehicles added for carpool corresponding to the logged in Ashoka ID.</w:t>
+      </w:r>
+    </w:p>
+    <w:p>
+      <w:pPr>
+        <w:pStyle w:val="ListParagraph"/>
+        <w:numPr>
+          <w:ilvl w:val="0"/>
+          <w:numId w:val="1"/>
+        </w:numPr>
+        <w:spacing w:line="480" w:lineRule="auto"/>
+        <w:rPr>
+          <w:rFonts w:ascii="Times New Roman" w:hAnsi="Times New Roman" w:cs="Times New Roman"/>
+          <w:sz w:val="24"/>
+          <w:szCs w:val="24"/>
+        </w:rPr>
+      </w:pPr>
+      <w:r>
+        <w:rPr>
+          <w:rFonts w:ascii="Times New Roman" w:hAnsi="Times New Roman" w:cs="Times New Roman"/>
+          <w:sz w:val="24"/>
+          <w:szCs w:val="24"/>
+        </w:rPr>
+        <w:t>List contain details of all the passenger who have reserved seats along with their details.</w:t>
+      </w:r>
+    </w:p>
+    <w:p>
+      <w:pPr>
+        <w:pStyle w:val="ListParagraph"/>
+        <w:numPr>
+          <w:ilvl w:val="0"/>
+          <w:numId w:val="1"/>
+        </w:numPr>
+        <w:spacing w:line="480" w:lineRule="auto"/>
+        <w:rPr>
+          <w:rFonts w:ascii="Times New Roman" w:hAnsi="Times New Roman" w:cs="Times New Roman"/>
+          <w:sz w:val="24"/>
+          <w:szCs w:val="24"/>
+        </w:rPr>
+      </w:pPr>
+      <w:r>
+        <w:rPr>
+          <w:rFonts w:ascii="Times New Roman" w:hAnsi="Times New Roman" w:cs="Times New Roman"/>
+          <w:sz w:val="24"/>
+          <w:szCs w:val="24"/>
+        </w:rPr>
+        <w:t>Constraints:</w:t>
+      </w:r>
+    </w:p>
+    <w:p>
+      <w:pPr>
+        <w:pStyle w:val="ListParagraph"/>
+        <w:numPr>
+          <w:ilvl w:val="1"/>
+          <w:numId w:val="1"/>
+        </w:numPr>
+        <w:spacing w:line="480" w:lineRule="auto"/>
+        <w:rPr>
+          <w:rFonts w:ascii="Times New Roman" w:hAnsi="Times New Roman" w:cs="Times New Roman"/>
+          <w:sz w:val="24"/>
+          <w:szCs w:val="24"/>
+        </w:rPr>
+      </w:pPr>
+      <w:r>
+        <w:rPr>
+          <w:rFonts w:ascii="Times New Roman" w:hAnsi="Times New Roman" w:cs="Times New Roman"/>
+          <w:sz w:val="24"/>
+          <w:szCs w:val="24"/>
+        </w:rPr>
+        <w:t>Vehicles appear in the descending order of their date of departure.</w:t>
+      </w:r>
+    </w:p>
+    <w:p>
+      <w:pPr>
+        <w:pStyle w:val="ListParagraph"/>
+        <w:numPr>
+          <w:ilvl w:val="1"/>
+          <w:numId w:val="1"/>
+        </w:numPr>
+        <w:spacing w:line="480" w:lineRule="auto"/>
+        <w:rPr>
+          <w:rFonts w:ascii="Times New Roman" w:hAnsi="Times New Roman" w:cs="Times New Roman"/>
+          <w:sz w:val="24"/>
+          <w:szCs w:val="24"/>
+        </w:rPr>
+      </w:pPr>
+      <w:r>
+        <w:rPr>
+          <w:rFonts w:ascii="Times New Roman" w:hAnsi="Times New Roman" w:cs="Times New Roman"/>
+          <w:sz w:val="24"/>
+          <w:szCs w:val="24"/>
+        </w:rPr>
+        <w:t>No provision for</w:t>
+      </w:r>
+      <w:r>
+        <w:rPr>
+          <w:rFonts w:ascii="Times New Roman" w:hAnsi="Times New Roman" w:cs="Times New Roman"/>
+          <w:sz w:val="24"/>
+          <w:szCs w:val="24"/>
+        </w:rPr>
+        <w:t xml:space="preserve"> cancellation as of now.</w:t>
+      </w:r>
+    </w:p>
+    <w:p>
+      <w:pPr>
+        <w:pStyle w:val="ListParagraph"/>
+        <w:spacing w:line="480" w:lineRule="auto"/>
+        <w:rPr>
+          <w:rFonts w:ascii="Times New Roman" w:hAnsi="Times New Roman" w:cs="Times New Roman"/>
+          <w:sz w:val="24"/>
+          <w:szCs w:val="24"/>
+        </w:rPr>
+      </w:pPr>
+      <w:r>
+        <w:rPr>
+          <w:rFonts w:ascii="Times New Roman" w:hAnsi="Times New Roman" w:cs="Times New Roman"/>
+          <w:sz w:val="24"/>
+          <w:szCs w:val="24"/>
+        </w:rPr>
+        <w:t>Wireframe: see my vehicles.png</w:t>
+      </w:r>
+    </w:p>
+    <w:p>
+      <w:pPr>
+        <w:spacing w:line="480" w:lineRule="auto"/>
+        <w:rPr>
+          <w:rFonts w:ascii="Times New Roman" w:hAnsi="Times New Roman" w:cs="Times New Roman"/>
+          <w:b/>
+          <w:bCs/>
+          <w:sz w:val="24"/>
+          <w:szCs w:val="24"/>
+        </w:rPr>
+      </w:pPr>
+      <w:r>
+        <w:rPr>
+          <w:rFonts w:ascii="Times New Roman" w:hAnsi="Times New Roman" w:cs="Times New Roman"/>
+          <w:b/>
+          <w:bCs/>
+          <w:sz w:val="24"/>
+          <w:szCs w:val="24"/>
+        </w:rPr>
         <w:t xml:space="preserve">7. User Profile: </w:t>
       </w:r>
     </w:p>
     <w:p>
       <w:pPr>
-        <w:spacing w:line="480" w:lineRule="auto"/>
-        <w:rPr>
-          <w:rFonts w:ascii="Times New Roman" w:hAnsi="Times New Roman" w:cs="Times New Roman"/>
-          <w:sz w:val="24"/>
-          <w:szCs w:val="24"/>
-        </w:rPr>
-      </w:pPr>
-      <w:r>
-        <w:rPr>
-          <w:rFonts w:ascii="Times New Roman" w:hAnsi="Times New Roman" w:cs="Times New Roman"/>
-          <w:sz w:val="24"/>
-          <w:szCs w:val="24"/>
-        </w:rPr>
-        <w:t xml:space="preserve">Every user </w:t>
-      </w:r>
-      <w:r>
-        <w:rPr>
-          <w:rFonts w:ascii="Times New Roman" w:hAnsi="Times New Roman" w:cs="Times New Roman"/>
-          <w:sz w:val="24"/>
-          <w:szCs w:val="24"/>
-        </w:rPr>
-        <w:t>after authorization using Ashoka’s email ID, needs to fill in the contact details.</w:t>
-      </w:r>
-      <w:r>
-        <w:rPr>
-          <w:rFonts w:ascii="Times New Roman" w:hAnsi="Times New Roman" w:cs="Times New Roman"/>
-          <w:sz w:val="24"/>
-          <w:szCs w:val="24"/>
-        </w:rPr>
-        <w:t xml:space="preserve"> These details will be available to people who book seats under carpool added by a particular user. </w:t>
-      </w:r>
-      <w:r>
-        <w:rPr>
-          <w:rFonts w:ascii="Times New Roman" w:hAnsi="Times New Roman" w:cs="Times New Roman"/>
-          <w:sz w:val="24"/>
-          <w:szCs w:val="24"/>
-        </w:rPr>
-        <w:t>Also, person pooling his/her vehicle would be able to see this detail for all the occupants.</w:t>
-      </w:r>
-      <w:r>
-        <w:rPr>
-          <w:rFonts w:ascii="Times New Roman" w:hAnsi="Times New Roman" w:cs="Times New Roman"/>
-          <w:sz w:val="24"/>
-          <w:szCs w:val="24"/>
-        </w:rPr>
-        <w:t xml:space="preserve"> </w:t>
+        <w:pStyle w:val="ListParagraph"/>
+        <w:numPr>
+          <w:ilvl w:val="0"/>
+          <w:numId w:val="1"/>
+        </w:numPr>
+        <w:spacing w:line="480" w:lineRule="auto"/>
+        <w:rPr>
+          <w:rFonts w:ascii="Times New Roman" w:hAnsi="Times New Roman" w:cs="Times New Roman"/>
+          <w:sz w:val="24"/>
+          <w:szCs w:val="24"/>
+        </w:rPr>
+      </w:pPr>
+      <w:r>
+        <w:rPr>
+          <w:rFonts w:ascii="Times New Roman" w:hAnsi="Times New Roman" w:cs="Times New Roman"/>
+          <w:sz w:val="24"/>
+          <w:szCs w:val="24"/>
+        </w:rPr>
+        <w:t>Login using Ashoka Email ID.</w:t>
+      </w:r>
+    </w:p>
+    <w:p>
+      <w:pPr>
+        <w:pStyle w:val="ListParagraph"/>
+        <w:numPr>
+          <w:ilvl w:val="0"/>
+          <w:numId w:val="1"/>
+        </w:numPr>
+        <w:spacing w:line="480" w:lineRule="auto"/>
+        <w:rPr>
+          <w:rFonts w:ascii="Times New Roman" w:hAnsi="Times New Roman" w:cs="Times New Roman"/>
+          <w:sz w:val="24"/>
+          <w:szCs w:val="24"/>
+        </w:rPr>
+      </w:pPr>
+      <w:r>
+        <w:rPr>
+          <w:rFonts w:ascii="Times New Roman" w:hAnsi="Times New Roman" w:cs="Times New Roman"/>
+          <w:sz w:val="24"/>
+          <w:szCs w:val="24"/>
+        </w:rPr>
+        <w:t xml:space="preserve">On the navigation bar, click on </w:t>
+      </w:r>
+      <w:r>
+        <w:rPr>
+          <w:rFonts w:ascii="Times New Roman" w:hAnsi="Times New Roman" w:cs="Times New Roman"/>
+          <w:sz w:val="24"/>
+          <w:szCs w:val="24"/>
+        </w:rPr>
+        <w:t>User Profile to add/change details</w:t>
+      </w:r>
+      <w:r>
+        <w:rPr>
+          <w:rFonts w:ascii="Times New Roman" w:hAnsi="Times New Roman" w:cs="Times New Roman"/>
+          <w:sz w:val="24"/>
+          <w:szCs w:val="24"/>
+        </w:rPr>
+        <w:t>.</w:t>
+      </w:r>
+    </w:p>
+    <w:p>
+      <w:pPr>
+        <w:pStyle w:val="ListParagraph"/>
+        <w:numPr>
+          <w:ilvl w:val="0"/>
+          <w:numId w:val="1"/>
+        </w:numPr>
+        <w:spacing w:line="480" w:lineRule="auto"/>
+        <w:rPr>
+          <w:rFonts w:ascii="Times New Roman" w:hAnsi="Times New Roman" w:cs="Times New Roman"/>
+          <w:sz w:val="24"/>
+          <w:szCs w:val="24"/>
+        </w:rPr>
+      </w:pPr>
+      <w:r>
+        <w:rPr>
+          <w:rFonts w:ascii="Times New Roman" w:hAnsi="Times New Roman" w:cs="Times New Roman"/>
+          <w:sz w:val="24"/>
+          <w:szCs w:val="24"/>
+        </w:rPr>
+        <w:t>The profile is mandatory to book seats in vehicles as well as to add vehicle for carpooling.</w:t>
+      </w:r>
+      <w:r>
+        <w:rPr>
+          <w:rFonts w:ascii="Times New Roman" w:hAnsi="Times New Roman" w:cs="Times New Roman"/>
+          <w:sz w:val="24"/>
+          <w:szCs w:val="24"/>
+        </w:rPr>
+        <w:t xml:space="preserve"> This details will be available to people in who’s vehicle one has reserved seats.</w:t>
       </w:r>
     </w:p>
     <w:p>
@@ -1145,6 +1960,7 @@
           <w:sz w:val="24"/>
           <w:szCs w:val="24"/>
         </w:rPr>
+        <w:lastRenderedPageBreak/>
         <w:t>Attached with this document are wireframes along with the HTML coded front page indicative of listing page.</w:t>
       </w:r>
       <w:r>
@@ -1180,6 +1996,359 @@
     </w:sectPr>
   </w:body>
 </w:document>
+</file>
+
+<file path=word/numbering.xml><?xml version="1.0" encoding="utf-8"?>
+<w:numbering xmlns:wpc="http://schemas.microsoft.com/office/word/2010/wordprocessingCanvas" xmlns:mc="http://schemas.openxmlformats.org/markup-compatibility/2006" xmlns:o="urn:schemas-microsoft-com:office:office" xmlns:r="http://schemas.openxmlformats.org/officeDocument/2006/relationships" xmlns:m="http://schemas.openxmlformats.org/officeDocument/2006/math" xmlns:v="urn:schemas-microsoft-com:vml" xmlns:wp14="http://schemas.microsoft.com/office/word/2010/wordprocessingDrawing" xmlns:wp="http://schemas.openxmlformats.org/drawingml/2006/wordprocessingDrawing" xmlns:w10="urn:schemas-microsoft-com:office:word" xmlns:w="http://schemas.openxmlformats.org/wordprocessingml/2006/main" xmlns:w14="http://schemas.microsoft.com/office/word/2010/wordml" xmlns:w15="http://schemas.microsoft.com/office/word/2012/wordml" xmlns:wpg="http://schemas.microsoft.com/office/word/2010/wordprocessingGroup" xmlns:wpi="http://schemas.microsoft.com/office/word/2010/wordprocessingInk" xmlns:wne="http://schemas.microsoft.com/office/word/2006/wordml" xmlns:wps="http://schemas.microsoft.com/office/word/2010/wordprocessingShape" mc:Ignorable="w14 w15 wp14">
+  <w:abstractNum w:abstractNumId="0" w15:restartNumberingAfterBreak="0">
+    <w:nsid w:val="3AAF18BA"/>
+    <w:multiLevelType w:val="hybridMultilevel"/>
+    <w:tmpl w:val="EEF25D14"/>
+    <w:lvl w:ilvl="0" w:tplc="40090001">
+      <w:start w:val="1"/>
+      <w:numFmt w:val="bullet"/>
+      <w:lvlText w:val=""/>
+      <w:lvlJc w:val="left"/>
+      <w:pPr>
+        <w:ind w:left="720" w:hanging="360"/>
+      </w:pPr>
+      <w:rPr>
+        <w:rFonts w:ascii="Symbol" w:hAnsi="Symbol" w:hint="default"/>
+      </w:rPr>
+    </w:lvl>
+    <w:lvl w:ilvl="1" w:tplc="40090003">
+      <w:start w:val="1"/>
+      <w:numFmt w:val="bullet"/>
+      <w:lvlText w:val="o"/>
+      <w:lvlJc w:val="left"/>
+      <w:pPr>
+        <w:ind w:left="1440" w:hanging="360"/>
+      </w:pPr>
+      <w:rPr>
+        <w:rFonts w:ascii="Courier New" w:hAnsi="Courier New" w:cs="Courier New" w:hint="default"/>
+      </w:rPr>
+    </w:lvl>
+    <w:lvl w:ilvl="2" w:tplc="40090005" w:tentative="1">
+      <w:start w:val="1"/>
+      <w:numFmt w:val="bullet"/>
+      <w:lvlText w:val=""/>
+      <w:lvlJc w:val="left"/>
+      <w:pPr>
+        <w:ind w:left="2160" w:hanging="360"/>
+      </w:pPr>
+      <w:rPr>
+        <w:rFonts w:ascii="Wingdings" w:hAnsi="Wingdings" w:hint="default"/>
+      </w:rPr>
+    </w:lvl>
+    <w:lvl w:ilvl="3" w:tplc="40090001" w:tentative="1">
+      <w:start w:val="1"/>
+      <w:numFmt w:val="bullet"/>
+      <w:lvlText w:val=""/>
+      <w:lvlJc w:val="left"/>
+      <w:pPr>
+        <w:ind w:left="2880" w:hanging="360"/>
+      </w:pPr>
+      <w:rPr>
+        <w:rFonts w:ascii="Symbol" w:hAnsi="Symbol" w:hint="default"/>
+      </w:rPr>
+    </w:lvl>
+    <w:lvl w:ilvl="4" w:tplc="40090003" w:tentative="1">
+      <w:start w:val="1"/>
+      <w:numFmt w:val="bullet"/>
+      <w:lvlText w:val="o"/>
+      <w:lvlJc w:val="left"/>
+      <w:pPr>
+        <w:ind w:left="3600" w:hanging="360"/>
+      </w:pPr>
+      <w:rPr>
+        <w:rFonts w:ascii="Courier New" w:hAnsi="Courier New" w:cs="Courier New" w:hint="default"/>
+      </w:rPr>
+    </w:lvl>
+    <w:lvl w:ilvl="5" w:tplc="40090005" w:tentative="1">
+      <w:start w:val="1"/>
+      <w:numFmt w:val="bullet"/>
+      <w:lvlText w:val=""/>
+      <w:lvlJc w:val="left"/>
+      <w:pPr>
+        <w:ind w:left="4320" w:hanging="360"/>
+      </w:pPr>
+      <w:rPr>
+        <w:rFonts w:ascii="Wingdings" w:hAnsi="Wingdings" w:hint="default"/>
+      </w:rPr>
+    </w:lvl>
+    <w:lvl w:ilvl="6" w:tplc="40090001" w:tentative="1">
+      <w:start w:val="1"/>
+      <w:numFmt w:val="bullet"/>
+      <w:lvlText w:val=""/>
+      <w:lvlJc w:val="left"/>
+      <w:pPr>
+        <w:ind w:left="5040" w:hanging="360"/>
+      </w:pPr>
+      <w:rPr>
+        <w:rFonts w:ascii="Symbol" w:hAnsi="Symbol" w:hint="default"/>
+      </w:rPr>
+    </w:lvl>
+    <w:lvl w:ilvl="7" w:tplc="40090003" w:tentative="1">
+      <w:start w:val="1"/>
+      <w:numFmt w:val="bullet"/>
+      <w:lvlText w:val="o"/>
+      <w:lvlJc w:val="left"/>
+      <w:pPr>
+        <w:ind w:left="5760" w:hanging="360"/>
+      </w:pPr>
+      <w:rPr>
+        <w:rFonts w:ascii="Courier New" w:hAnsi="Courier New" w:cs="Courier New" w:hint="default"/>
+      </w:rPr>
+    </w:lvl>
+    <w:lvl w:ilvl="8" w:tplc="40090005" w:tentative="1">
+      <w:start w:val="1"/>
+      <w:numFmt w:val="bullet"/>
+      <w:lvlText w:val=""/>
+      <w:lvlJc w:val="left"/>
+      <w:pPr>
+        <w:ind w:left="6480" w:hanging="360"/>
+      </w:pPr>
+      <w:rPr>
+        <w:rFonts w:ascii="Wingdings" w:hAnsi="Wingdings" w:hint="default"/>
+      </w:rPr>
+    </w:lvl>
+  </w:abstractNum>
+  <w:abstractNum w:abstractNumId="1" w15:restartNumberingAfterBreak="0">
+    <w:nsid w:val="60195991"/>
+    <w:multiLevelType w:val="hybridMultilevel"/>
+    <w:tmpl w:val="B6BE2A54"/>
+    <w:lvl w:ilvl="0" w:tplc="40090001">
+      <w:start w:val="1"/>
+      <w:numFmt w:val="bullet"/>
+      <w:lvlText w:val=""/>
+      <w:lvlJc w:val="left"/>
+      <w:pPr>
+        <w:ind w:left="720" w:hanging="360"/>
+      </w:pPr>
+      <w:rPr>
+        <w:rFonts w:ascii="Symbol" w:hAnsi="Symbol" w:hint="default"/>
+      </w:rPr>
+    </w:lvl>
+    <w:lvl w:ilvl="1" w:tplc="40090003" w:tentative="1">
+      <w:start w:val="1"/>
+      <w:numFmt w:val="bullet"/>
+      <w:lvlText w:val="o"/>
+      <w:lvlJc w:val="left"/>
+      <w:pPr>
+        <w:ind w:left="1440" w:hanging="360"/>
+      </w:pPr>
+      <w:rPr>
+        <w:rFonts w:ascii="Courier New" w:hAnsi="Courier New" w:cs="Courier New" w:hint="default"/>
+      </w:rPr>
+    </w:lvl>
+    <w:lvl w:ilvl="2" w:tplc="40090005" w:tentative="1">
+      <w:start w:val="1"/>
+      <w:numFmt w:val="bullet"/>
+      <w:lvlText w:val=""/>
+      <w:lvlJc w:val="left"/>
+      <w:pPr>
+        <w:ind w:left="2160" w:hanging="360"/>
+      </w:pPr>
+      <w:rPr>
+        <w:rFonts w:ascii="Wingdings" w:hAnsi="Wingdings" w:hint="default"/>
+      </w:rPr>
+    </w:lvl>
+    <w:lvl w:ilvl="3" w:tplc="40090001" w:tentative="1">
+      <w:start w:val="1"/>
+      <w:numFmt w:val="bullet"/>
+      <w:lvlText w:val=""/>
+      <w:lvlJc w:val="left"/>
+      <w:pPr>
+        <w:ind w:left="2880" w:hanging="360"/>
+      </w:pPr>
+      <w:rPr>
+        <w:rFonts w:ascii="Symbol" w:hAnsi="Symbol" w:hint="default"/>
+      </w:rPr>
+    </w:lvl>
+    <w:lvl w:ilvl="4" w:tplc="40090003" w:tentative="1">
+      <w:start w:val="1"/>
+      <w:numFmt w:val="bullet"/>
+      <w:lvlText w:val="o"/>
+      <w:lvlJc w:val="left"/>
+      <w:pPr>
+        <w:ind w:left="3600" w:hanging="360"/>
+      </w:pPr>
+      <w:rPr>
+        <w:rFonts w:ascii="Courier New" w:hAnsi="Courier New" w:cs="Courier New" w:hint="default"/>
+      </w:rPr>
+    </w:lvl>
+    <w:lvl w:ilvl="5" w:tplc="40090005" w:tentative="1">
+      <w:start w:val="1"/>
+      <w:numFmt w:val="bullet"/>
+      <w:lvlText w:val=""/>
+      <w:lvlJc w:val="left"/>
+      <w:pPr>
+        <w:ind w:left="4320" w:hanging="360"/>
+      </w:pPr>
+      <w:rPr>
+        <w:rFonts w:ascii="Wingdings" w:hAnsi="Wingdings" w:hint="default"/>
+      </w:rPr>
+    </w:lvl>
+    <w:lvl w:ilvl="6" w:tplc="40090001" w:tentative="1">
+      <w:start w:val="1"/>
+      <w:numFmt w:val="bullet"/>
+      <w:lvlText w:val=""/>
+      <w:lvlJc w:val="left"/>
+      <w:pPr>
+        <w:ind w:left="5040" w:hanging="360"/>
+      </w:pPr>
+      <w:rPr>
+        <w:rFonts w:ascii="Symbol" w:hAnsi="Symbol" w:hint="default"/>
+      </w:rPr>
+    </w:lvl>
+    <w:lvl w:ilvl="7" w:tplc="40090003" w:tentative="1">
+      <w:start w:val="1"/>
+      <w:numFmt w:val="bullet"/>
+      <w:lvlText w:val="o"/>
+      <w:lvlJc w:val="left"/>
+      <w:pPr>
+        <w:ind w:left="5760" w:hanging="360"/>
+      </w:pPr>
+      <w:rPr>
+        <w:rFonts w:ascii="Courier New" w:hAnsi="Courier New" w:cs="Courier New" w:hint="default"/>
+      </w:rPr>
+    </w:lvl>
+    <w:lvl w:ilvl="8" w:tplc="40090005" w:tentative="1">
+      <w:start w:val="1"/>
+      <w:numFmt w:val="bullet"/>
+      <w:lvlText w:val=""/>
+      <w:lvlJc w:val="left"/>
+      <w:pPr>
+        <w:ind w:left="6480" w:hanging="360"/>
+      </w:pPr>
+      <w:rPr>
+        <w:rFonts w:ascii="Wingdings" w:hAnsi="Wingdings" w:hint="default"/>
+      </w:rPr>
+    </w:lvl>
+  </w:abstractNum>
+  <w:abstractNum w:abstractNumId="2" w15:restartNumberingAfterBreak="0">
+    <w:nsid w:val="6D953DD3"/>
+    <w:multiLevelType w:val="hybridMultilevel"/>
+    <w:tmpl w:val="FCD88BC8"/>
+    <w:lvl w:ilvl="0" w:tplc="40090001">
+      <w:start w:val="1"/>
+      <w:numFmt w:val="bullet"/>
+      <w:lvlText w:val=""/>
+      <w:lvlJc w:val="left"/>
+      <w:pPr>
+        <w:ind w:left="720" w:hanging="360"/>
+      </w:pPr>
+      <w:rPr>
+        <w:rFonts w:ascii="Symbol" w:hAnsi="Symbol" w:hint="default"/>
+      </w:rPr>
+    </w:lvl>
+    <w:lvl w:ilvl="1" w:tplc="40090003" w:tentative="1">
+      <w:start w:val="1"/>
+      <w:numFmt w:val="bullet"/>
+      <w:lvlText w:val="o"/>
+      <w:lvlJc w:val="left"/>
+      <w:pPr>
+        <w:ind w:left="1440" w:hanging="360"/>
+      </w:pPr>
+      <w:rPr>
+        <w:rFonts w:ascii="Courier New" w:hAnsi="Courier New" w:cs="Courier New" w:hint="default"/>
+      </w:rPr>
+    </w:lvl>
+    <w:lvl w:ilvl="2" w:tplc="40090005" w:tentative="1">
+      <w:start w:val="1"/>
+      <w:numFmt w:val="bullet"/>
+      <w:lvlText w:val=""/>
+      <w:lvlJc w:val="left"/>
+      <w:pPr>
+        <w:ind w:left="2160" w:hanging="360"/>
+      </w:pPr>
+      <w:rPr>
+        <w:rFonts w:ascii="Wingdings" w:hAnsi="Wingdings" w:hint="default"/>
+      </w:rPr>
+    </w:lvl>
+    <w:lvl w:ilvl="3" w:tplc="40090001" w:tentative="1">
+      <w:start w:val="1"/>
+      <w:numFmt w:val="bullet"/>
+      <w:lvlText w:val=""/>
+      <w:lvlJc w:val="left"/>
+      <w:pPr>
+        <w:ind w:left="2880" w:hanging="360"/>
+      </w:pPr>
+      <w:rPr>
+        <w:rFonts w:ascii="Symbol" w:hAnsi="Symbol" w:hint="default"/>
+      </w:rPr>
+    </w:lvl>
+    <w:lvl w:ilvl="4" w:tplc="40090003" w:tentative="1">
+      <w:start w:val="1"/>
+      <w:numFmt w:val="bullet"/>
+      <w:lvlText w:val="o"/>
+      <w:lvlJc w:val="left"/>
+      <w:pPr>
+        <w:ind w:left="3600" w:hanging="360"/>
+      </w:pPr>
+      <w:rPr>
+        <w:rFonts w:ascii="Courier New" w:hAnsi="Courier New" w:cs="Courier New" w:hint="default"/>
+      </w:rPr>
+    </w:lvl>
+    <w:lvl w:ilvl="5" w:tplc="40090005" w:tentative="1">
+      <w:start w:val="1"/>
+      <w:numFmt w:val="bullet"/>
+      <w:lvlText w:val=""/>
+      <w:lvlJc w:val="left"/>
+      <w:pPr>
+        <w:ind w:left="4320" w:hanging="360"/>
+      </w:pPr>
+      <w:rPr>
+        <w:rFonts w:ascii="Wingdings" w:hAnsi="Wingdings" w:hint="default"/>
+      </w:rPr>
+    </w:lvl>
+    <w:lvl w:ilvl="6" w:tplc="40090001" w:tentative="1">
+      <w:start w:val="1"/>
+      <w:numFmt w:val="bullet"/>
+      <w:lvlText w:val=""/>
+      <w:lvlJc w:val="left"/>
+      <w:pPr>
+        <w:ind w:left="5040" w:hanging="360"/>
+      </w:pPr>
+      <w:rPr>
+        <w:rFonts w:ascii="Symbol" w:hAnsi="Symbol" w:hint="default"/>
+      </w:rPr>
+    </w:lvl>
+    <w:lvl w:ilvl="7" w:tplc="40090003" w:tentative="1">
+      <w:start w:val="1"/>
+      <w:numFmt w:val="bullet"/>
+      <w:lvlText w:val="o"/>
+      <w:lvlJc w:val="left"/>
+      <w:pPr>
+        <w:ind w:left="5760" w:hanging="360"/>
+      </w:pPr>
+      <w:rPr>
+        <w:rFonts w:ascii="Courier New" w:hAnsi="Courier New" w:cs="Courier New" w:hint="default"/>
+      </w:rPr>
+    </w:lvl>
+    <w:lvl w:ilvl="8" w:tplc="40090005" w:tentative="1">
+      <w:start w:val="1"/>
+      <w:numFmt w:val="bullet"/>
+      <w:lvlText w:val=""/>
+      <w:lvlJc w:val="left"/>
+      <w:pPr>
+        <w:ind w:left="6480" w:hanging="360"/>
+      </w:pPr>
+      <w:rPr>
+        <w:rFonts w:ascii="Wingdings" w:hAnsi="Wingdings" w:hint="default"/>
+      </w:rPr>
+    </w:lvl>
+  </w:abstractNum>
+  <w:num w:numId="1">
+    <w:abstractNumId w:val="0"/>
+  </w:num>
+  <w:num w:numId="2">
+    <w:abstractNumId w:val="2"/>
+  </w:num>
+  <w:num w:numId="3">
+    <w:abstractNumId w:val="1"/>
+  </w:num>
+</w:numbering>
 </file>
 
 <file path=word/styles.xml><?xml version="1.0" encoding="utf-8"?>
@@ -1603,6 +2772,17 @@
     <w:semiHidden/>
     <w:unhideWhenUsed/>
   </w:style>
+  <w:style w:type="paragraph" w:styleId="ListParagraph">
+    <w:name w:val="List Paragraph"/>
+    <w:basedOn w:val="Normal"/>
+    <w:uiPriority w:val="34"/>
+    <w:qFormat/>
+    <w:rsid w:val="004F5B01"/>
+    <w:pPr>
+      <w:ind w:left="720"/>
+      <w:contextualSpacing/>
+    </w:pPr>
+  </w:style>
 </w:styles>
 </file>
 

</xml_diff>